<commit_message>
Bao cao luan van v0.2.docx - Chinh doi buoc xac dinh bo 3(update)
</commit_message>
<xml_diff>
--- a/De Cuong/bao cao luan van/Bao cao luan van v0.2.docx
+++ b/De Cuong/bao cao luan van/Bao cao luan van v0.2.docx
@@ -1565,27 +1565,7 @@
                 <w:noProof/>
                 <w:lang w:val="vi-VN"/>
               </w:rPr>
-              <w:t>Liệt kê cá</w:t>
-            </w:r>
-            <w:r>
-              <w:rPr>
-                <w:rStyle w:val="Hyperlink"/>
-                <w:rFonts w:ascii="Times New Roman" w:hAnsi="Times New Roman" w:cs="Times New Roman"/>
-                <w:b/>
-                <w:noProof/>
-                <w:lang w:val="vi-VN"/>
-              </w:rPr>
-              <w:t>c</w:t>
-            </w:r>
-            <w:r>
-              <w:rPr>
-                <w:rStyle w:val="Hyperlink"/>
-                <w:rFonts w:ascii="Times New Roman" w:hAnsi="Times New Roman" w:cs="Times New Roman"/>
-                <w:b/>
-                <w:noProof/>
-                <w:lang w:val="vi-VN"/>
-              </w:rPr>
-              <w:t xml:space="preserve"> bộ ba quan hệ về từ</w:t>
+              <w:t>Liệt kê các bộ ba quan hệ về từ</w:t>
             </w:r>
             <w:r>
               <w:rPr>
@@ -11295,7 +11275,7 @@
           <v:shape id="_x0000_i1025" type="#_x0000_t75" style="width:9.4pt;height:9.4pt" o:ole="">
             <v:imagedata r:id="rId10" o:title=""/>
           </v:shape>
-          <o:OLEObject Type="Embed" ProgID="Equation.3" ShapeID="_x0000_i1025" DrawAspect="Content" ObjectID="_1359573119" r:id="rId11"/>
+          <o:OLEObject Type="Embed" ProgID="Equation.3" ShapeID="_x0000_i1025" DrawAspect="Content" ObjectID="_1359530790" r:id="rId11"/>
         </w:object>
       </w:r>
       <w:r>
@@ -11317,7 +11297,7 @@
           <v:shape id="_x0000_i1026" type="#_x0000_t75" style="width:9.4pt;height:9.4pt" o:ole="">
             <v:imagedata r:id="rId10" o:title=""/>
           </v:shape>
-          <o:OLEObject Type="Embed" ProgID="Equation.3" ShapeID="_x0000_i1026" DrawAspect="Content" ObjectID="_1359573120" r:id="rId12"/>
+          <o:OLEObject Type="Embed" ProgID="Equation.3" ShapeID="_x0000_i1026" DrawAspect="Content" ObjectID="_1359530791" r:id="rId12"/>
         </w:object>
       </w:r>
       <w:r>
@@ -21523,21 +21503,36 @@
       <w:r>
         <w:rPr>
           <w:rFonts w:ascii="Times New Roman" w:hAnsi="Times New Roman" w:cs="Times New Roman"/>
-          <w:color w:val="FF0000"/>
-          <w:sz w:val="26"/>
-          <w:szCs w:val="26"/>
-        </w:rPr>
-        <w:t>Vế đầu tiê</w:t>
-      </w:r>
-      <w:r>
-        <w:rPr>
-          <w:rFonts w:ascii="Times New Roman" w:hAnsi="Times New Roman" w:cs="Times New Roman"/>
-          <w:color w:val="FF0000"/>
-          <w:sz w:val="26"/>
-          <w:szCs w:val="26"/>
-          <w:lang w:val="vi-VN"/>
-        </w:rPr>
-        <w:t>n( có thẻ thay bằng NPP,NN,VBN...)</w:t>
+          <w:sz w:val="26"/>
+          <w:szCs w:val="26"/>
+        </w:rPr>
+        <w:t xml:space="preserve">Vế </w:t>
+      </w:r>
+      <w:r>
+        <w:rPr>
+          <w:rFonts w:ascii="Times New Roman" w:hAnsi="Times New Roman" w:cs="Times New Roman"/>
+          <w:sz w:val="26"/>
+          <w:szCs w:val="26"/>
+        </w:rPr>
+        <w:t>thứ 1</w:t>
+      </w:r>
+      <w:r>
+        <w:rPr>
+          <w:rFonts w:ascii="Times New Roman" w:hAnsi="Times New Roman" w:cs="Times New Roman"/>
+          <w:sz w:val="26"/>
+          <w:szCs w:val="26"/>
+          <w:lang w:val="vi-VN"/>
+        </w:rPr>
+        <w:t>(</w:t>
+      </w:r>
+      <w:r>
+        <w:rPr>
+          <w:rFonts w:ascii="Times New Roman" w:hAnsi="Times New Roman" w:cs="Times New Roman"/>
+          <w:sz w:val="26"/>
+          <w:szCs w:val="26"/>
+          <w:lang w:val="vi-VN"/>
+        </w:rPr>
+        <w:t xml:space="preserve"> NPP,NN,VBN...)</w:t>
       </w:r>
       <w:r>
         <w:rPr>
@@ -21566,38 +21561,36 @@
       <w:r>
         <w:rPr>
           <w:rFonts w:ascii="Times New Roman" w:hAnsi="Times New Roman" w:cs="Times New Roman"/>
-          <w:color w:val="FF0000"/>
-          <w:sz w:val="26"/>
-          <w:szCs w:val="26"/>
-        </w:rPr>
-        <w:t>Vế thứ</w:t>
-      </w:r>
-      <w:r>
-        <w:rPr>
-          <w:rFonts w:ascii="Times New Roman" w:hAnsi="Times New Roman" w:cs="Times New Roman"/>
-          <w:sz w:val="26"/>
-          <w:szCs w:val="26"/>
-        </w:rPr>
-        <w:t xml:space="preserve"> </w:t>
-      </w:r>
-      <w:r>
-        <w:rPr>
-          <w:rFonts w:ascii="Times New Roman" w:hAnsi="Times New Roman" w:cs="Times New Roman"/>
-          <w:color w:val="FF0000"/>
-          <w:sz w:val="26"/>
-          <w:szCs w:val="26"/>
-        </w:rPr>
-        <w:t>2</w:t>
-      </w:r>
-      <w:r>
-        <w:rPr>
-          <w:rFonts w:ascii="Times New Roman" w:hAnsi="Times New Roman" w:cs="Times New Roman"/>
-          <w:color w:val="FF0000"/>
-          <w:sz w:val="26"/>
-          <w:szCs w:val="26"/>
-          <w:lang w:val="vi-VN"/>
-        </w:rPr>
-        <w:t xml:space="preserve"> (Các số)</w:t>
+          <w:sz w:val="26"/>
+          <w:szCs w:val="26"/>
+        </w:rPr>
+        <w:t>Vế thứ 2</w:t>
+      </w:r>
+      <w:r>
+        <w:rPr>
+          <w:rFonts w:ascii="Times New Roman" w:hAnsi="Times New Roman" w:cs="Times New Roman"/>
+          <w:sz w:val="26"/>
+          <w:szCs w:val="26"/>
+          <w:lang w:val="vi-VN"/>
+        </w:rPr>
+        <w:t xml:space="preserve"> (</w:t>
+      </w:r>
+      <w:r>
+        <w:rPr>
+          <w:rFonts w:ascii="Times New Roman" w:hAnsi="Times New Roman" w:cs="Times New Roman"/>
+          <w:sz w:val="26"/>
+          <w:szCs w:val="26"/>
+        </w:rPr>
+        <w:t>1,2,…</w:t>
+      </w:r>
+      <w:r>
+        <w:rPr>
+          <w:rFonts w:ascii="Times New Roman" w:hAnsi="Times New Roman" w:cs="Times New Roman"/>
+          <w:sz w:val="26"/>
+          <w:szCs w:val="26"/>
+          <w:lang w:val="vi-VN"/>
+        </w:rPr>
+        <w:t>)</w:t>
       </w:r>
       <w:r>
         <w:rPr>
@@ -21626,7 +21619,6 @@
       <w:r>
         <w:rPr>
           <w:rFonts w:ascii="Times New Roman" w:hAnsi="Times New Roman" w:cs="Times New Roman"/>
-          <w:color w:val="FF0000"/>
           <w:sz w:val="26"/>
           <w:szCs w:val="26"/>
         </w:rPr>
@@ -21635,29 +21627,27 @@
       <w:r>
         <w:rPr>
           <w:rFonts w:ascii="Times New Roman" w:hAnsi="Times New Roman" w:cs="Times New Roman"/>
-          <w:color w:val="FF0000"/>
-          <w:sz w:val="26"/>
-          <w:szCs w:val="26"/>
-          <w:lang w:val="vi-VN"/>
-        </w:rPr>
-        <w:t xml:space="preserve"> (NA)</w:t>
-      </w:r>
-      <w:r>
-        <w:rPr>
-          <w:rFonts w:ascii="Times New Roman" w:hAnsi="Times New Roman" w:cs="Times New Roman"/>
-          <w:sz w:val="26"/>
-          <w:szCs w:val="26"/>
-          <w:lang w:val="vi-VN"/>
-        </w:rPr>
-        <w:t xml:space="preserve"> </w:t>
-      </w:r>
-      <w:r>
-        <w:rPr>
-          <w:rFonts w:ascii="Times New Roman" w:hAnsi="Times New Roman" w:cs="Times New Roman"/>
-          <w:sz w:val="26"/>
-          <w:szCs w:val="26"/>
-        </w:rPr>
-        <w:t xml:space="preserve">(có thể có hoặc không) chỉ giá trị của từ loại đó là liên tục hay không. </w:t>
+          <w:sz w:val="26"/>
+          <w:szCs w:val="26"/>
+          <w:lang w:val="vi-VN"/>
+        </w:rPr>
+        <w:t xml:space="preserve"> (NA) </w:t>
+      </w:r>
+      <w:r>
+        <w:rPr>
+          <w:rFonts w:ascii="Times New Roman" w:hAnsi="Times New Roman" w:cs="Times New Roman"/>
+          <w:sz w:val="26"/>
+          <w:szCs w:val="26"/>
+        </w:rPr>
+        <w:t>(có thể có hoặc không) chỉ g</w:t>
+      </w:r>
+      <w:r>
+        <w:rPr>
+          <w:rFonts w:ascii="Times New Roman" w:hAnsi="Times New Roman" w:cs="Times New Roman"/>
+          <w:sz w:val="26"/>
+          <w:szCs w:val="26"/>
+        </w:rPr>
+        <w:t xml:space="preserve">iá trị của từ loại đó là liên tục hay không. </w:t>
       </w:r>
     </w:p>
     <w:p>
@@ -21723,26 +21713,39 @@
           <w:sz w:val="26"/>
           <w:szCs w:val="26"/>
         </w:rPr>
-        <w:t>.</w:t>
-      </w:r>
-      <w:r>
-        <w:rPr>
-          <w:rFonts w:ascii="Times New Roman" w:hAnsi="Times New Roman" w:cs="Times New Roman"/>
-          <w:sz w:val="26"/>
-          <w:szCs w:val="26"/>
-          <w:lang w:val="vi-VN"/>
-        </w:rPr>
-        <w:t xml:space="preserve"> </w:t>
-      </w:r>
-      <w:r>
-        <w:rPr>
-          <w:rFonts w:ascii="Times New Roman" w:hAnsi="Times New Roman" w:cs="Times New Roman"/>
-          <w:color w:val="FF0000"/>
-          <w:sz w:val="26"/>
-          <w:szCs w:val="26"/>
-          <w:lang w:val="vi-VN"/>
-        </w:rPr>
-        <w:t>(cần giải thích lý do)</w:t>
+        <w:t xml:space="preserve"> vì nó bao gồm 2 danh từ liên tiếp nhau </w:t>
+      </w:r>
+      <w:r>
+        <w:rPr>
+          <w:rFonts w:ascii="Times New Roman" w:hAnsi="Times New Roman" w:cs="Times New Roman"/>
+          <w:sz w:val="26"/>
+          <w:szCs w:val="26"/>
+        </w:rPr>
+        <w:t xml:space="preserve">(là Database và Network System) </w:t>
+      </w:r>
+      <w:r>
+        <w:rPr>
+          <w:rFonts w:ascii="Times New Roman" w:hAnsi="Times New Roman" w:cs="Times New Roman"/>
+          <w:sz w:val="26"/>
+          <w:szCs w:val="26"/>
+        </w:rPr>
+        <w:t>và giữa chúng không có bất kỳ</w:t>
+      </w:r>
+      <w:r>
+        <w:rPr>
+          <w:rFonts w:ascii="Times New Roman" w:hAnsi="Times New Roman" w:cs="Times New Roman"/>
+          <w:sz w:val="26"/>
+          <w:szCs w:val="26"/>
+        </w:rPr>
+        <w:t xml:space="preserve"> từ quan hệ là</w:t>
+      </w:r>
+      <w:r>
+        <w:rPr>
+          <w:rFonts w:ascii="Times New Roman" w:hAnsi="Times New Roman" w:cs="Times New Roman"/>
+          <w:sz w:val="26"/>
+          <w:szCs w:val="26"/>
+        </w:rPr>
+        <w:t xml:space="preserve"> động từ hay giới từ nào.</w:t>
       </w:r>
     </w:p>
     <w:p>
@@ -21945,6 +21948,7 @@
           <w:sz w:val="26"/>
           <w:szCs w:val="26"/>
         </w:rPr>
+        <w:lastRenderedPageBreak/>
         <w:t xml:space="preserve">Tiếp theo luật này sẽ </w:t>
       </w:r>
       <w:r>
@@ -21963,16 +21967,6 @@
           <w:szCs w:val="26"/>
         </w:rPr>
         <w:t>be</w:t>
-      </w:r>
-      <w:r>
-        <w:rPr>
-          <w:rFonts w:ascii="Times New Roman" w:hAnsi="Times New Roman" w:cs="Times New Roman"/>
-          <w:i/>
-          <w:sz w:val="26"/>
-          <w:szCs w:val="26"/>
-          <w:lang w:val="vi-VN"/>
-        </w:rPr>
-        <w:t xml:space="preserve"> </w:t>
       </w:r>
       <w:r>
         <w:rPr>
@@ -21981,9 +21975,16 @@
           <w:color w:val="FF0000"/>
           <w:sz w:val="26"/>
           <w:szCs w:val="26"/>
-          <w:lang w:val="vi-VN"/>
-        </w:rPr>
-        <w:t>(nêu các từ bị loại)</w:t>
+        </w:rPr>
+        <w:t xml:space="preserve"> </w:t>
+      </w:r>
+      <w:r>
+        <w:rPr>
+          <w:rFonts w:ascii="Times New Roman" w:hAnsi="Times New Roman" w:cs="Times New Roman"/>
+          <w:sz w:val="26"/>
+          <w:szCs w:val="26"/>
+        </w:rPr>
+        <w:t>(theo luật nó sẽ bắt đầu xóa các từ loại sau: be, write,by, Philip K. Chan)</w:t>
       </w:r>
       <w:r>
         <w:rPr>
@@ -22012,7 +22013,6 @@
           <w:sz w:val="26"/>
           <w:szCs w:val="26"/>
         </w:rPr>
-        <w:lastRenderedPageBreak/>
         <w:t xml:space="preserve">Tiếp theo nó sẽ chạy các luật kế tiếp nó và sao khớp với luật thứ 14 và nó rút ra được bộ ba </w:t>
       </w:r>
     </w:p>
@@ -22431,6 +22431,7 @@
           <w:sz w:val="26"/>
           <w:szCs w:val="26"/>
         </w:rPr>
+        <w:lastRenderedPageBreak/>
         <w:t>Nếu không tồn tại kết quả nào, kiếm từ đồng nghĩa với từ quan hệ, lặp lại bước tìm kiếm.</w:t>
       </w:r>
     </w:p>
@@ -22473,7 +22474,6 @@
           <w:szCs w:val="26"/>
           <w:lang w:val="vi-VN"/>
         </w:rPr>
-        <w:lastRenderedPageBreak/>
         <w:t>Đối với trường hợp không nhận diện được do không tìm thấy từ quan hệ trong tập tin cấu hình, t</w:t>
       </w:r>
       <w:r>
@@ -22805,6 +22805,7 @@
           <w:szCs w:val="26"/>
           <w:lang w:val="vi-VN"/>
         </w:rPr>
+        <w:lastRenderedPageBreak/>
         <w:t>Nhóm đề xuất sử dụng công cụ Similarity Wordnet</w:t>
       </w:r>
       <w:r>
@@ -22823,17 +22824,7 @@
           <w:szCs w:val="26"/>
           <w:lang w:val="vi-VN"/>
         </w:rPr>
-        <w:t xml:space="preserve"> để hỗ trợ cho quá trình nhận dạng thực thể chưa đặt tên. Similarity Wordnet là một công cụ có thể dùng để đánh giá độ tương đồng về nghĩa giữa hai danh từ. Nếu giữa 2 danh từ hoàn tòan cùng nghĩa, thì </w:t>
-      </w:r>
-      <w:r>
-        <w:rPr>
-          <w:rFonts w:ascii="Times New Roman" w:hAnsi="Times New Roman" w:cs="Times New Roman"/>
-          <w:sz w:val="26"/>
-          <w:szCs w:val="26"/>
-          <w:lang w:val="vi-VN"/>
-        </w:rPr>
-        <w:lastRenderedPageBreak/>
-        <w:t xml:space="preserve">mức đánh giá giữa hai danh từ đó là 1. Mức thấp nhất là 0, tức là hai danh từ đó không có liên quan gì về nghĩa với nhau. </w:t>
+        <w:t xml:space="preserve"> để hỗ trợ cho quá trình nhận dạng thực thể chưa đặt tên. Similarity Wordnet là một công cụ có thể dùng để đánh giá độ tương đồng về nghĩa giữa hai danh từ. Nếu giữa 2 danh từ hoàn tòan cùng nghĩa, thì mức đánh giá giữa hai danh từ đó là 1. Mức thấp nhất là 0, tức là hai danh từ đó không có liên quan gì về nghĩa với nhau. </w:t>
       </w:r>
     </w:p>
     <w:p>
@@ -23322,6 +23313,7 @@
           <w:szCs w:val="26"/>
           <w:lang w:val="vi-VN"/>
         </w:rPr>
+        <w:lastRenderedPageBreak/>
         <w:t>SELECT</w:t>
       </w:r>
       <w:r>
@@ -23375,7 +23367,6 @@
           <w:szCs w:val="26"/>
           <w:lang w:val="vi-VN"/>
         </w:rPr>
-        <w:lastRenderedPageBreak/>
         <w:t>Với câu hỏi Who : đối tượng có thể là Person (Author) hoặc Organization (publisher). Tùy theo thực thể nhận diện được trong bộ ba mà quyết định đối tượng cho câu SELECT.</w:t>
       </w:r>
     </w:p>
@@ -23808,6 +23799,7 @@
           <w:sz w:val="26"/>
           <w:szCs w:val="26"/>
         </w:rPr>
+        <w:lastRenderedPageBreak/>
         <w:t>Select</w:t>
       </w:r>
       <w:r>
@@ -23871,7 +23863,6 @@
           <w:sz w:val="26"/>
           <w:szCs w:val="26"/>
         </w:rPr>
-        <w:lastRenderedPageBreak/>
         <w:t>Thực thể Who được xác định là thuộc tính publisher của Book,và nó không ánh xạ đến bất cứ table nào. Do đó ta có câu truy vấn:</w:t>
       </w:r>
     </w:p>
@@ -24346,6 +24337,7 @@
           <w:sz w:val="26"/>
           <w:szCs w:val="26"/>
         </w:rPr>
+        <w:lastRenderedPageBreak/>
         <w:t>+ Nếu thuộc tính chỉ có mỗi mapping-table và không có related-table đồng thời thuộc tính đó có giá trị thì ta có điều kiện sau:</w:t>
       </w:r>
     </w:p>
@@ -24366,7 +24358,6 @@
           <w:sz w:val="26"/>
           <w:szCs w:val="26"/>
         </w:rPr>
-        <w:lastRenderedPageBreak/>
         <w:t>Table_chứa_thuộc_tính_đó.</w:t>
       </w:r>
       <w:r>
@@ -24939,6 +24930,7 @@
           <w:szCs w:val="26"/>
           <w:lang w:val="fr-FR"/>
         </w:rPr>
+        <w:lastRenderedPageBreak/>
         <w:t>Ta có câu truy vấn:</w:t>
       </w:r>
     </w:p>
@@ -24960,7 +24952,6 @@
           <w:sz w:val="26"/>
           <w:szCs w:val="26"/>
         </w:rPr>
-        <w:lastRenderedPageBreak/>
         <w:t>Select</w:t>
       </w:r>
       <w:r>
@@ -25421,6 +25412,7 @@
           <w:sz w:val="26"/>
           <w:szCs w:val="26"/>
         </w:rPr>
+        <w:lastRenderedPageBreak/>
         <w:t>Đầu vào: Danh sách Pos Tagger ở bước 1.2</w:t>
       </w:r>
     </w:p>
@@ -25440,7 +25432,6 @@
           <w:sz w:val="26"/>
           <w:szCs w:val="26"/>
         </w:rPr>
-        <w:lastRenderedPageBreak/>
         <w:t>Đầu ra: Danh sách Pos Tagger đã tối ưu</w:t>
       </w:r>
     </w:p>
@@ -25860,6 +25851,7 @@
           <w:sz w:val="26"/>
           <w:szCs w:val="26"/>
         </w:rPr>
+        <w:lastRenderedPageBreak/>
         <w:t>Đối tượng truy vấn :</w:t>
       </w:r>
       <w:r>
@@ -25888,7 +25880,6 @@
           <w:sz w:val="26"/>
           <w:szCs w:val="26"/>
         </w:rPr>
-        <w:lastRenderedPageBreak/>
         <w:t>Nguồn truy vấn:</w:t>
       </w:r>
       <w:r>
@@ -26318,6 +26309,7 @@
           <w:sz w:val="26"/>
           <w:szCs w:val="26"/>
         </w:rPr>
+        <w:lastRenderedPageBreak/>
         <w:t>Kết quả: WP/Who VBZ/write NNS/“Active Database Systems”.</w:t>
       </w:r>
     </w:p>
@@ -26341,7 +26333,6 @@
           <w:sz w:val="26"/>
           <w:szCs w:val="26"/>
         </w:rPr>
-        <w:lastRenderedPageBreak/>
         <w:t>Bước 2: Liệt kê các bộ 3 quan hệ về từ</w:t>
       </w:r>
     </w:p>
@@ -26772,6 +26763,7 @@
           <w:sz w:val="26"/>
           <w:szCs w:val="26"/>
         </w:rPr>
+        <w:lastRenderedPageBreak/>
         <w:t>(Vì author là thuộc tính có mapping_table và không có related-table)</w:t>
       </w:r>
     </w:p>
@@ -26792,7 +26784,6 @@
           <w:sz w:val="26"/>
           <w:szCs w:val="26"/>
         </w:rPr>
-        <w:lastRenderedPageBreak/>
         <w:t>Nguồn truy vấn</w:t>
       </w:r>
       <w:r>
@@ -34225,7 +34216,7 @@
             <w:rPr>
               <w:noProof/>
             </w:rPr>
-            <w:t>34</w:t>
+            <w:t>33</w:t>
           </w:r>
         </w:fldSimple>
       </w:p>

</xml_diff>

<commit_message>
Bao cao luan van v0.2.docx - Chinh doi buoc nhan dien bo 3
</commit_message>
<xml_diff>
--- a/De Cuong/bao cao luan van/Bao cao luan van v0.2.docx
+++ b/De Cuong/bao cao luan van/Bao cao luan van v0.2.docx
@@ -11275,7 +11275,7 @@
           <v:shape id="_x0000_i1025" type="#_x0000_t75" style="width:9.4pt;height:9.4pt" o:ole="">
             <v:imagedata r:id="rId10" o:title=""/>
           </v:shape>
-          <o:OLEObject Type="Embed" ProgID="Equation.3" ShapeID="_x0000_i1025" DrawAspect="Content" ObjectID="_1359530790" r:id="rId11"/>
+          <o:OLEObject Type="Embed" ProgID="Equation.3" ShapeID="_x0000_i1025" DrawAspect="Content" ObjectID="_1359652364" r:id="rId11"/>
         </w:object>
       </w:r>
       <w:r>
@@ -11297,7 +11297,7 @@
           <v:shape id="_x0000_i1026" type="#_x0000_t75" style="width:9.4pt;height:9.4pt" o:ole="">
             <v:imagedata r:id="rId10" o:title=""/>
           </v:shape>
-          <o:OLEObject Type="Embed" ProgID="Equation.3" ShapeID="_x0000_i1026" DrawAspect="Content" ObjectID="_1359530791" r:id="rId12"/>
+          <o:OLEObject Type="Embed" ProgID="Equation.3" ShapeID="_x0000_i1026" DrawAspect="Content" ObjectID="_1359652365" r:id="rId12"/>
         </w:object>
       </w:r>
       <w:r>
@@ -22329,25 +22329,135 @@
           <w:rFonts w:ascii="Times New Roman" w:hAnsi="Times New Roman" w:cs="Times New Roman"/>
           <w:sz w:val="26"/>
           <w:szCs w:val="26"/>
-          <w:lang w:val="vi-VN"/>
-        </w:rPr>
-      </w:pPr>
-      <w:r>
-        <w:rPr>
-          <w:rFonts w:ascii="Times New Roman" w:hAnsi="Times New Roman" w:cs="Times New Roman"/>
-          <w:sz w:val="26"/>
-          <w:szCs w:val="26"/>
-        </w:rPr>
-        <w:t>Ví dụ: Who published “Active Database Systems”. Từ quan hệ sau các bước trên sẽ là publish, bộ 3 liệt kê được là &lt;Who, publish, “Active Database Systems”&gt;. Khi ánh xạ vào XML sẽ tìm thấy một bộ ba duy nhất trong là &lt;Book, publish, publisher&gt;. Như vậy ta chỉ cần đảo ngược lại là &lt;publisher, publish, book&gt;</w:t>
-      </w:r>
-      <w:r>
-        <w:rPr>
-          <w:rFonts w:ascii="Times New Roman" w:hAnsi="Times New Roman" w:cs="Times New Roman"/>
-          <w:sz w:val="26"/>
-          <w:szCs w:val="26"/>
-          <w:lang w:val="vi-VN"/>
-        </w:rPr>
-        <w:t>.</w:t>
+        </w:rPr>
+      </w:pPr>
+      <w:r>
+        <w:rPr>
+          <w:rFonts w:ascii="Times New Roman" w:hAnsi="Times New Roman" w:cs="Times New Roman"/>
+          <w:sz w:val="26"/>
+          <w:szCs w:val="26"/>
+        </w:rPr>
+        <w:t xml:space="preserve">Ví dụ: Who published “Active Database Systems”. Từ quan hệ sau các bước trên sẽ là publish, bộ 3 liệt kê được là &lt;Who, publish, “Active Database Systems”&gt;. Khi ánh xạ vào </w:t>
+      </w:r>
+      <w:r>
+        <w:rPr>
+          <w:rFonts w:ascii="Times New Roman" w:hAnsi="Times New Roman" w:cs="Times New Roman"/>
+          <w:sz w:val="26"/>
+          <w:szCs w:val="26"/>
+        </w:rPr>
+        <w:t xml:space="preserve">quan hệ “publish” vào </w:t>
+      </w:r>
+      <w:r>
+        <w:rPr>
+          <w:rFonts w:ascii="Times New Roman" w:hAnsi="Times New Roman" w:cs="Times New Roman"/>
+          <w:sz w:val="26"/>
+          <w:szCs w:val="26"/>
+        </w:rPr>
+        <w:t>XML sẽ tìm thấy một bộ ba duy nhất</w:t>
+      </w:r>
+      <w:r>
+        <w:rPr>
+          <w:rFonts w:ascii="Times New Roman" w:hAnsi="Times New Roman" w:cs="Times New Roman"/>
+          <w:sz w:val="26"/>
+          <w:szCs w:val="26"/>
+        </w:rPr>
+        <w:t xml:space="preserve"> ở mối quan hệ ngược</w:t>
+      </w:r>
+      <w:r>
+        <w:rPr>
+          <w:rFonts w:ascii="Times New Roman" w:hAnsi="Times New Roman" w:cs="Times New Roman"/>
+          <w:sz w:val="26"/>
+          <w:szCs w:val="26"/>
+        </w:rPr>
+        <w:t xml:space="preserve"> là &lt;Book, publish, publisher&gt;. Như vậy ta chỉ cần đảo ngượ</w:t>
+      </w:r>
+      <w:r>
+        <w:rPr>
+          <w:rFonts w:ascii="Times New Roman" w:hAnsi="Times New Roman" w:cs="Times New Roman"/>
+          <w:sz w:val="26"/>
+          <w:szCs w:val="26"/>
+        </w:rPr>
+        <w:t xml:space="preserve">c </w:t>
+      </w:r>
+      <w:r>
+        <w:rPr>
+          <w:rFonts w:ascii="Times New Roman" w:hAnsi="Times New Roman" w:cs="Times New Roman"/>
+          <w:sz w:val="26"/>
+          <w:szCs w:val="26"/>
+        </w:rPr>
+        <w:t>&lt;publisher, publish, book&gt;</w:t>
+      </w:r>
+      <w:r>
+        <w:rPr>
+          <w:rFonts w:ascii="Times New Roman" w:hAnsi="Times New Roman" w:cs="Times New Roman"/>
+          <w:sz w:val="26"/>
+          <w:szCs w:val="26"/>
+        </w:rPr>
+        <w:t xml:space="preserve">  và ta sẽ có được bộ ba đã nhận diện là </w:t>
+      </w:r>
+      <w:r>
+        <w:rPr>
+          <w:rFonts w:ascii="Times New Roman" w:hAnsi="Times New Roman" w:cs="Times New Roman"/>
+          <w:sz w:val="26"/>
+          <w:szCs w:val="26"/>
+        </w:rPr>
+        <w:t>&lt;</w:t>
+      </w:r>
+      <w:r>
+        <w:rPr>
+          <w:rFonts w:ascii="Times New Roman" w:hAnsi="Times New Roman" w:cs="Times New Roman"/>
+          <w:sz w:val="26"/>
+          <w:szCs w:val="26"/>
+        </w:rPr>
+        <w:t xml:space="preserve"> </w:t>
+      </w:r>
+      <w:r>
+        <w:rPr>
+          <w:rFonts w:ascii="Times New Roman" w:hAnsi="Times New Roman" w:cs="Times New Roman"/>
+          <w:sz w:val="26"/>
+          <w:szCs w:val="26"/>
+        </w:rPr>
+        <w:t>“</w:t>
+      </w:r>
+      <w:r>
+        <w:rPr>
+          <w:rFonts w:ascii="Times New Roman" w:hAnsi="Times New Roman" w:cs="Times New Roman"/>
+          <w:sz w:val="26"/>
+          <w:szCs w:val="26"/>
+        </w:rPr>
+        <w:t>Active Database Systems”</w:t>
+      </w:r>
+      <w:r>
+        <w:rPr>
+          <w:rFonts w:ascii="Times New Roman" w:hAnsi="Times New Roman" w:cs="Times New Roman"/>
+          <w:sz w:val="26"/>
+          <w:szCs w:val="26"/>
+        </w:rPr>
+        <w:t xml:space="preserve"> : </w:t>
+      </w:r>
+      <w:r>
+        <w:rPr>
+          <w:rFonts w:ascii="Times New Roman" w:hAnsi="Times New Roman" w:cs="Times New Roman"/>
+          <w:sz w:val="26"/>
+          <w:szCs w:val="26"/>
+        </w:rPr>
+        <w:t>Book, publish,</w:t>
+      </w:r>
+      <w:r>
+        <w:rPr>
+          <w:rFonts w:ascii="Times New Roman" w:hAnsi="Times New Roman" w:cs="Times New Roman"/>
+          <w:sz w:val="26"/>
+          <w:szCs w:val="26"/>
+        </w:rPr>
+        <w:t xml:space="preserve">Who : </w:t>
+      </w:r>
+      <w:r>
+        <w:rPr>
+          <w:rFonts w:ascii="Times New Roman" w:hAnsi="Times New Roman" w:cs="Times New Roman"/>
+          <w:sz w:val="26"/>
+          <w:szCs w:val="26"/>
+        </w:rPr>
+        <w:t xml:space="preserve"> publisher&gt;</w:t>
       </w:r>
     </w:p>
     <w:p>
@@ -22367,8 +22477,127 @@
           <w:sz w:val="26"/>
           <w:szCs w:val="26"/>
         </w:rPr>
-        <w:t>+ ngược lại thứ tự sẽ đựơc giữ nguyên.</w:t>
-      </w:r>
+        <w:t xml:space="preserve">+ </w:t>
+      </w:r>
+      <w:r>
+        <w:rPr>
+          <w:rFonts w:ascii="Times New Roman" w:hAnsi="Times New Roman" w:cs="Times New Roman"/>
+          <w:sz w:val="26"/>
+          <w:szCs w:val="26"/>
+        </w:rPr>
+        <w:t>N</w:t>
+      </w:r>
+      <w:r>
+        <w:rPr>
+          <w:rFonts w:ascii="Times New Roman" w:hAnsi="Times New Roman" w:cs="Times New Roman"/>
+          <w:sz w:val="26"/>
+          <w:szCs w:val="26"/>
+        </w:rPr>
+        <w:t xml:space="preserve">gược lại </w:t>
+      </w:r>
+      <w:r>
+        <w:rPr>
+          <w:rFonts w:ascii="Times New Roman" w:hAnsi="Times New Roman" w:cs="Times New Roman"/>
+          <w:sz w:val="26"/>
+          <w:szCs w:val="26"/>
+        </w:rPr>
+        <w:t xml:space="preserve">nếu ở tìm thấy ở quan hệ bình thường thì </w:t>
+      </w:r>
+      <w:r>
+        <w:rPr>
+          <w:rFonts w:ascii="Times New Roman" w:hAnsi="Times New Roman" w:cs="Times New Roman"/>
+          <w:sz w:val="26"/>
+          <w:szCs w:val="26"/>
+        </w:rPr>
+        <w:t>thứ tự sẽ đựơc giữ nguyên.</w:t>
+      </w:r>
+    </w:p>
+    <w:p>
+      <w:pPr>
+        <w:rPr>
+          <w:lang w:val="vi-VN"/>
+        </w:rPr>
+      </w:pPr>
+      <w:r>
+        <w:rPr>
+          <w:noProof/>
+        </w:rPr>
+        <w:lastRenderedPageBreak/>
+        <w:drawing>
+          <wp:inline distT="0" distB="0" distL="0" distR="0">
+            <wp:extent cx="6623685" cy="2790825"/>
+            <wp:effectExtent l="19050" t="0" r="5715" b="0"/>
+            <wp:docPr id="3" name="Picture 3"/>
+            <wp:cNvGraphicFramePr>
+              <a:graphicFrameLocks xmlns:a="http://schemas.openxmlformats.org/drawingml/2006/main" noChangeAspect="1"/>
+            </wp:cNvGraphicFramePr>
+            <a:graphic xmlns:a="http://schemas.openxmlformats.org/drawingml/2006/main">
+              <a:graphicData uri="http://schemas.openxmlformats.org/drawingml/2006/picture">
+                <pic:pic xmlns:pic="http://schemas.openxmlformats.org/drawingml/2006/picture">
+                  <pic:nvPicPr>
+                    <pic:cNvPr id="0" name="Picture 3"/>
+                    <pic:cNvPicPr>
+                      <a:picLocks noChangeAspect="1" noChangeArrowheads="1"/>
+                    </pic:cNvPicPr>
+                  </pic:nvPicPr>
+                  <pic:blipFill>
+                    <a:blip r:embed="rId19"/>
+                    <a:srcRect/>
+                    <a:stretch>
+                      <a:fillRect/>
+                    </a:stretch>
+                  </pic:blipFill>
+                  <pic:spPr bwMode="auto">
+                    <a:xfrm>
+                      <a:off x="0" y="0"/>
+                      <a:ext cx="6623685" cy="2790825"/>
+                    </a:xfrm>
+                    <a:prstGeom prst="rect">
+                      <a:avLst/>
+                    </a:prstGeom>
+                    <a:noFill/>
+                    <a:ln w="9525">
+                      <a:noFill/>
+                      <a:miter lim="800000"/>
+                      <a:headEnd/>
+                      <a:tailEnd/>
+                    </a:ln>
+                  </pic:spPr>
+                </pic:pic>
+              </a:graphicData>
+            </a:graphic>
+          </wp:inline>
+        </w:drawing>
+      </w:r>
+    </w:p>
+    <w:p>
+      <w:pPr>
+        <w:jc w:val="center"/>
+        <w:rPr>
+          <w:lang w:val="vi-VN"/>
+        </w:rPr>
+      </w:pPr>
+      <w:r>
+        <w:t>H</w:t>
+      </w:r>
+      <w:r>
+        <w:rPr>
+          <w:lang w:val="vi-VN"/>
+        </w:rPr>
+        <w:t>ình - Nhận diện thực thể trong bộ ba</w:t>
+      </w:r>
+    </w:p>
+    <w:p>
+      <w:pPr>
+        <w:pStyle w:val="ListParagraph"/>
+        <w:spacing w:line="360" w:lineRule="auto"/>
+        <w:jc w:val="both"/>
+        <w:rPr>
+          <w:rFonts w:ascii="Times New Roman" w:hAnsi="Times New Roman" w:cs="Times New Roman"/>
+          <w:sz w:val="26"/>
+          <w:szCs w:val="26"/>
+        </w:rPr>
+      </w:pPr>
     </w:p>
     <w:p>
       <w:pPr>
@@ -22409,6 +22638,114 @@
         </w:rPr>
         <w:t xml:space="preserve"> để nhận diện các thực thể, lọai bỏ các bộ ba không phù hợp.</w:t>
       </w:r>
+      <w:r>
+        <w:rPr>
+          <w:rFonts w:ascii="Times New Roman" w:hAnsi="Times New Roman" w:cs="Times New Roman"/>
+          <w:sz w:val="26"/>
+          <w:szCs w:val="26"/>
+        </w:rPr>
+        <w:t xml:space="preserve"> Việc nhận diện thực thể sẽ ưu tiên cho nhận diện thực thể chưa đặt tên hơn là nhận diện thực thể đặt tên bởi vì nhận diện thực thể đặt tên sẽ tốn chi phí thời gian nhiều hơn do việc truy xuất database với dữ liệu lớn.</w:t>
+      </w:r>
+    </w:p>
+    <w:p>
+      <w:pPr>
+        <w:pStyle w:val="ListParagraph"/>
+        <w:spacing w:line="360" w:lineRule="auto"/>
+        <w:jc w:val="both"/>
+        <w:rPr>
+          <w:rFonts w:ascii="Times New Roman" w:hAnsi="Times New Roman" w:cs="Times New Roman"/>
+          <w:sz w:val="26"/>
+          <w:szCs w:val="26"/>
+        </w:rPr>
+      </w:pPr>
+      <w:r>
+        <w:rPr>
+          <w:rFonts w:ascii="Times New Roman" w:hAnsi="Times New Roman" w:cs="Times New Roman"/>
+          <w:sz w:val="26"/>
+          <w:szCs w:val="26"/>
+        </w:rPr>
+        <w:t>Ví dụ: Với bộ ba</w:t>
+      </w:r>
+      <w:r>
+        <w:rPr>
+          <w:rFonts w:ascii="Times New Roman" w:hAnsi="Times New Roman" w:cs="Times New Roman"/>
+          <w:sz w:val="26"/>
+          <w:szCs w:val="26"/>
+        </w:rPr>
+        <w:t xml:space="preserve"> từ là</w:t>
+      </w:r>
+      <w:r>
+        <w:rPr>
+          <w:rFonts w:ascii="Times New Roman" w:hAnsi="Times New Roman" w:cs="Times New Roman"/>
+          <w:sz w:val="26"/>
+          <w:szCs w:val="26"/>
+        </w:rPr>
+        <w:t xml:space="preserve"> &lt;book,</w:t>
+      </w:r>
+      <w:r>
+        <w:rPr>
+          <w:rFonts w:ascii="Times New Roman" w:hAnsi="Times New Roman" w:cs="Times New Roman"/>
+          <w:sz w:val="26"/>
+          <w:szCs w:val="26"/>
+        </w:rPr>
+        <w:t>in</w:t>
+      </w:r>
+      <w:r>
+        <w:rPr>
+          <w:rFonts w:ascii="Times New Roman" w:hAnsi="Times New Roman" w:cs="Times New Roman"/>
+          <w:sz w:val="26"/>
+          <w:szCs w:val="26"/>
+        </w:rPr>
+        <w:t>,</w:t>
+      </w:r>
+      <w:r>
+        <w:rPr>
+          <w:rFonts w:ascii="Times New Roman" w:hAnsi="Times New Roman" w:cs="Times New Roman"/>
+          <w:sz w:val="26"/>
+          <w:szCs w:val="26"/>
+        </w:rPr>
+        <w:t xml:space="preserve"> ACM&gt; sẽ tìm được ở các bộ ba quan hệ trong file cấu hình là :</w:t>
+      </w:r>
+    </w:p>
+    <w:p>
+      <w:pPr>
+        <w:pStyle w:val="ListParagraph"/>
+        <w:spacing w:line="360" w:lineRule="auto"/>
+        <w:jc w:val="both"/>
+        <w:rPr>
+          <w:rFonts w:ascii="Times New Roman" w:hAnsi="Times New Roman" w:cs="Times New Roman"/>
+          <w:sz w:val="26"/>
+          <w:szCs w:val="26"/>
+        </w:rPr>
+      </w:pPr>
+      <w:r>
+        <w:rPr>
+          <w:rFonts w:ascii="Times New Roman" w:hAnsi="Times New Roman" w:cs="Times New Roman"/>
+          <w:sz w:val="26"/>
+          <w:szCs w:val="26"/>
+        </w:rPr>
+        <w:t>{</w:t>
+      </w:r>
+      <w:bookmarkStart w:id="30" w:name="OLE_LINK1"/>
+      <w:bookmarkStart w:id="31" w:name="OLE_LINK2"/>
+      <w:r>
+        <w:rPr>
+          <w:rFonts w:ascii="Times New Roman" w:hAnsi="Times New Roman" w:cs="Times New Roman"/>
+          <w:sz w:val="26"/>
+          <w:szCs w:val="26"/>
+        </w:rPr>
+        <w:t>&lt;Book,in, publisher&gt;</w:t>
+      </w:r>
+      <w:bookmarkEnd w:id="30"/>
+      <w:bookmarkEnd w:id="31"/>
+      <w:r>
+        <w:rPr>
+          <w:rFonts w:ascii="Times New Roman" w:hAnsi="Times New Roman" w:cs="Times New Roman"/>
+          <w:sz w:val="26"/>
+          <w:szCs w:val="26"/>
+        </w:rPr>
+        <w:t>,&lt;Book,in,year&gt;}. Khi ta nhận diện ACM là publisher thì ta chỉ còn lại một bộ ba quan hệ duy nhất tìm thấy là &lt;Book,in, publisher&gt;.</w:t>
+      </w:r>
     </w:p>
     <w:p>
       <w:pPr>
@@ -22431,8 +22768,47 @@
           <w:sz w:val="26"/>
           <w:szCs w:val="26"/>
         </w:rPr>
-        <w:lastRenderedPageBreak/>
-        <w:t>Nếu không tồn tại kết quả nào, kiếm từ đồng nghĩa với từ quan hệ, lặp lại bước tìm kiếm.</w:t>
+        <w:t>Nếu không tìm thấy bất kỳ trường hợp sao khớp nào, thì tập bộ ba quan hệ cần xét là tất cả các bộ ba trong file cấu hình rồi tiếp tục thực hiện như bước ở trên.</w:t>
+      </w:r>
+    </w:p>
+    <w:p>
+      <w:pPr>
+        <w:pStyle w:val="ListParagraph"/>
+        <w:numPr>
+          <w:ilvl w:val="0"/>
+          <w:numId w:val="28"/>
+        </w:numPr>
+        <w:spacing w:line="360" w:lineRule="auto"/>
+        <w:jc w:val="both"/>
+        <w:rPr>
+          <w:rFonts w:ascii="Times New Roman" w:hAnsi="Times New Roman" w:cs="Times New Roman"/>
+          <w:sz w:val="26"/>
+          <w:szCs w:val="26"/>
+        </w:rPr>
+      </w:pPr>
+      <w:r>
+        <w:rPr>
+          <w:rFonts w:ascii="Times New Roman" w:hAnsi="Times New Roman" w:cs="Times New Roman"/>
+          <w:sz w:val="26"/>
+          <w:szCs w:val="26"/>
+        </w:rPr>
+        <w:t xml:space="preserve">Nếu không tồn tại kết quả nào, </w:t>
+      </w:r>
+      <w:r>
+        <w:rPr>
+          <w:rFonts w:ascii="Times New Roman" w:hAnsi="Times New Roman" w:cs="Times New Roman"/>
+          <w:sz w:val="26"/>
+          <w:szCs w:val="26"/>
+        </w:rPr>
+        <w:t>thì bộ ba qua hệ từ đó không được nhận diện, do đó câu hỏi không thể được trả</w:t>
+      </w:r>
+      <w:r>
+        <w:rPr>
+          <w:rFonts w:ascii="Times New Roman" w:hAnsi="Times New Roman" w:cs="Times New Roman"/>
+          <w:sz w:val="26"/>
+          <w:szCs w:val="26"/>
+        </w:rPr>
+        <w:t xml:space="preserve"> lời.</w:t>
       </w:r>
     </w:p>
     <w:p>
@@ -22525,6 +22901,7 @@
           <w:szCs w:val="26"/>
           <w:lang w:val="vi-VN"/>
         </w:rPr>
+        <w:lastRenderedPageBreak/>
         <w:t>Nếu không xác định được thuộc tính, việc ánh xạ này sẽ được ưu tiên cho các thuộc tính đại diện của cho tên bảng (</w:t>
       </w:r>
       <w:r>
@@ -22805,47 +23182,47 @@
           <w:szCs w:val="26"/>
           <w:lang w:val="vi-VN"/>
         </w:rPr>
+        <w:t>Nhóm đề xuất sử dụng công cụ Similarity Wordnet</w:t>
+      </w:r>
+      <w:r>
+        <w:rPr>
+          <w:rStyle w:val="FootnoteReference"/>
+          <w:rFonts w:ascii="Times New Roman" w:hAnsi="Times New Roman" w:cs="Times New Roman"/>
+          <w:sz w:val="26"/>
+          <w:szCs w:val="26"/>
+        </w:rPr>
+        <w:footnoteReference w:id="8"/>
+      </w:r>
+      <w:r>
+        <w:rPr>
+          <w:rFonts w:ascii="Times New Roman" w:hAnsi="Times New Roman" w:cs="Times New Roman"/>
+          <w:sz w:val="26"/>
+          <w:szCs w:val="26"/>
+          <w:lang w:val="vi-VN"/>
+        </w:rPr>
+        <w:t xml:space="preserve"> để hỗ trợ cho quá trình nhận dạng thực thể chưa đặt tên. Similarity Wordnet là một công cụ có thể dùng để đánh giá độ tương đồng về nghĩa giữa hai danh từ. Nếu giữa 2 danh từ hoàn tòan cùng nghĩa, thì mức đánh giá giữa hai danh từ đó là 1. Mức thấp nhất là 0, tức là hai danh từ đó không có liên quan gì về nghĩa với nhau. </w:t>
+      </w:r>
+    </w:p>
+    <w:p>
+      <w:pPr>
+        <w:spacing w:line="360" w:lineRule="auto"/>
+        <w:jc w:val="both"/>
+        <w:rPr>
+          <w:rFonts w:ascii="Times New Roman" w:hAnsi="Times New Roman" w:cs="Times New Roman"/>
+          <w:color w:val="FF0000"/>
+          <w:sz w:val="26"/>
+          <w:szCs w:val="26"/>
+          <w:lang w:val="vi-VN"/>
+        </w:rPr>
+      </w:pPr>
+      <w:r>
+        <w:rPr>
+          <w:rFonts w:ascii="Times New Roman" w:hAnsi="Times New Roman" w:cs="Times New Roman"/>
+          <w:sz w:val="26"/>
+          <w:szCs w:val="26"/>
+          <w:lang w:val="vi-VN"/>
+        </w:rPr>
         <w:lastRenderedPageBreak/>
-        <w:t>Nhóm đề xuất sử dụng công cụ Similarity Wordnet</w:t>
-      </w:r>
-      <w:r>
-        <w:rPr>
-          <w:rStyle w:val="FootnoteReference"/>
-          <w:rFonts w:ascii="Times New Roman" w:hAnsi="Times New Roman" w:cs="Times New Roman"/>
-          <w:sz w:val="26"/>
-          <w:szCs w:val="26"/>
-        </w:rPr>
-        <w:footnoteReference w:id="8"/>
-      </w:r>
-      <w:r>
-        <w:rPr>
-          <w:rFonts w:ascii="Times New Roman" w:hAnsi="Times New Roman" w:cs="Times New Roman"/>
-          <w:sz w:val="26"/>
-          <w:szCs w:val="26"/>
-          <w:lang w:val="vi-VN"/>
-        </w:rPr>
-        <w:t xml:space="preserve"> để hỗ trợ cho quá trình nhận dạng thực thể chưa đặt tên. Similarity Wordnet là một công cụ có thể dùng để đánh giá độ tương đồng về nghĩa giữa hai danh từ. Nếu giữa 2 danh từ hoàn tòan cùng nghĩa, thì mức đánh giá giữa hai danh từ đó là 1. Mức thấp nhất là 0, tức là hai danh từ đó không có liên quan gì về nghĩa với nhau. </w:t>
-      </w:r>
-    </w:p>
-    <w:p>
-      <w:pPr>
-        <w:spacing w:line="360" w:lineRule="auto"/>
-        <w:jc w:val="both"/>
-        <w:rPr>
-          <w:rFonts w:ascii="Times New Roman" w:hAnsi="Times New Roman" w:cs="Times New Roman"/>
-          <w:color w:val="FF0000"/>
-          <w:sz w:val="26"/>
-          <w:szCs w:val="26"/>
-          <w:lang w:val="vi-VN"/>
-        </w:rPr>
-      </w:pPr>
-      <w:r>
-        <w:rPr>
-          <w:rFonts w:ascii="Times New Roman" w:hAnsi="Times New Roman" w:cs="Times New Roman"/>
-          <w:sz w:val="26"/>
-          <w:szCs w:val="26"/>
-          <w:lang w:val="vi-VN"/>
-        </w:rPr>
         <w:t xml:space="preserve">Như vậy, với cách này đầu tiên ta chỉ cần tìm các bảng mà tên của nó có độ tương đồng về nghĩa với thực thể không đặt tên trong </w:t>
       </w:r>
       <w:r>
@@ -23237,7 +23614,7 @@
           <w:lang w:val="vi-VN"/>
         </w:rPr>
       </w:pPr>
-      <w:bookmarkStart w:id="30" w:name="_Toc285830825"/>
+      <w:bookmarkStart w:id="32" w:name="_Toc285830825"/>
       <w:r>
         <w:rPr>
           <w:rFonts w:ascii="Times New Roman" w:hAnsi="Times New Roman" w:cs="Times New Roman"/>
@@ -23248,7 +23625,7 @@
         </w:rPr>
         <w:t>Sinh câu truy vấn SQL</w:t>
       </w:r>
-      <w:bookmarkEnd w:id="30"/>
+      <w:bookmarkEnd w:id="32"/>
     </w:p>
     <w:p>
       <w:pPr>
@@ -23313,7 +23690,6 @@
           <w:szCs w:val="26"/>
           <w:lang w:val="vi-VN"/>
         </w:rPr>
-        <w:lastRenderedPageBreak/>
         <w:t>SELECT</w:t>
       </w:r>
       <w:r>
@@ -23393,6 +23769,7 @@
           <w:szCs w:val="26"/>
           <w:lang w:val="vi-VN"/>
         </w:rPr>
+        <w:lastRenderedPageBreak/>
         <w:t xml:space="preserve">Với các hỏi What và Which: xác định dựa trên danh từ đứng sau nó (vd: Which books ... thì lấy từ books là đối tượng SELECT). </w:t>
       </w:r>
     </w:p>
@@ -23799,7 +24176,6 @@
           <w:sz w:val="26"/>
           <w:szCs w:val="26"/>
         </w:rPr>
-        <w:lastRenderedPageBreak/>
         <w:t>Select</w:t>
       </w:r>
       <w:r>
@@ -23918,6 +24294,7 @@
           <w:sz w:val="26"/>
           <w:szCs w:val="26"/>
         </w:rPr>
+        <w:lastRenderedPageBreak/>
         <w:t>Nguồn truy vấn</w:t>
       </w:r>
       <w:r>
@@ -24337,7 +24714,6 @@
           <w:sz w:val="26"/>
           <w:szCs w:val="26"/>
         </w:rPr>
-        <w:lastRenderedPageBreak/>
         <w:t>+ Nếu thuộc tính chỉ có mỗi mapping-table và không có related-table đồng thời thuộc tính đó có giá trị thì ta có điều kiện sau:</w:t>
       </w:r>
     </w:p>
@@ -24433,6 +24809,7 @@
           <w:sz w:val="26"/>
           <w:szCs w:val="26"/>
         </w:rPr>
+        <w:lastRenderedPageBreak/>
         <w:t>and</w:t>
       </w:r>
       <w:r>
@@ -24930,108 +25307,108 @@
           <w:szCs w:val="26"/>
           <w:lang w:val="fr-FR"/>
         </w:rPr>
+        <w:t>Ta có câu truy vấn:</w:t>
+      </w:r>
+    </w:p>
+    <w:p>
+      <w:pPr>
+        <w:pStyle w:val="ListParagraph"/>
+        <w:spacing w:line="360" w:lineRule="auto"/>
+        <w:jc w:val="both"/>
+        <w:rPr>
+          <w:rFonts w:ascii="Times New Roman" w:hAnsi="Times New Roman" w:cs="Times New Roman"/>
+          <w:sz w:val="26"/>
+          <w:szCs w:val="26"/>
+        </w:rPr>
+      </w:pPr>
+      <w:r>
+        <w:rPr>
+          <w:rFonts w:ascii="Times New Roman" w:hAnsi="Times New Roman" w:cs="Times New Roman"/>
+          <w:color w:val="1F497D" w:themeColor="text2"/>
+          <w:sz w:val="26"/>
+          <w:szCs w:val="26"/>
+        </w:rPr>
+        <w:t>Select</w:t>
+      </w:r>
+      <w:r>
+        <w:rPr>
+          <w:rFonts w:ascii="Times New Roman" w:hAnsi="Times New Roman" w:cs="Times New Roman"/>
+          <w:sz w:val="26"/>
+          <w:szCs w:val="26"/>
+        </w:rPr>
+        <w:t xml:space="preserve"> Book.publisher</w:t>
+      </w:r>
+    </w:p>
+    <w:p>
+      <w:pPr>
+        <w:pStyle w:val="ListParagraph"/>
+        <w:spacing w:line="360" w:lineRule="auto"/>
+        <w:jc w:val="both"/>
+        <w:rPr>
+          <w:rFonts w:ascii="Times New Roman" w:hAnsi="Times New Roman" w:cs="Times New Roman"/>
+          <w:sz w:val="26"/>
+          <w:szCs w:val="26"/>
+        </w:rPr>
+      </w:pPr>
+      <w:r>
+        <w:rPr>
+          <w:rFonts w:ascii="Times New Roman" w:hAnsi="Times New Roman" w:cs="Times New Roman"/>
+          <w:color w:val="1F497D" w:themeColor="text2"/>
+          <w:sz w:val="26"/>
+          <w:szCs w:val="26"/>
+        </w:rPr>
+        <w:t>From</w:t>
+      </w:r>
+      <w:r>
+        <w:rPr>
+          <w:rFonts w:ascii="Times New Roman" w:hAnsi="Times New Roman" w:cs="Times New Roman"/>
+          <w:sz w:val="26"/>
+          <w:szCs w:val="26"/>
+        </w:rPr>
+        <w:t xml:space="preserve"> Book</w:t>
+      </w:r>
+    </w:p>
+    <w:p>
+      <w:pPr>
+        <w:pStyle w:val="ListParagraph"/>
+        <w:spacing w:line="360" w:lineRule="auto"/>
+        <w:jc w:val="both"/>
+        <w:rPr>
+          <w:rFonts w:ascii="Times New Roman" w:hAnsi="Times New Roman" w:cs="Times New Roman"/>
+          <w:color w:val="1F497D" w:themeColor="text2"/>
+          <w:sz w:val="26"/>
+          <w:szCs w:val="26"/>
+        </w:rPr>
+      </w:pPr>
+      <w:r>
+        <w:rPr>
+          <w:rFonts w:ascii="Times New Roman" w:hAnsi="Times New Roman" w:cs="Times New Roman"/>
+          <w:color w:val="1F497D" w:themeColor="text2"/>
+          <w:sz w:val="26"/>
+          <w:szCs w:val="26"/>
+        </w:rPr>
+        <w:t xml:space="preserve">Where </w:t>
+      </w:r>
+    </w:p>
+    <w:p>
+      <w:pPr>
+        <w:pStyle w:val="ListParagraph"/>
+        <w:spacing w:line="360" w:lineRule="auto"/>
+        <w:jc w:val="both"/>
+        <w:rPr>
+          <w:rFonts w:ascii="Times New Roman" w:hAnsi="Times New Roman" w:cs="Times New Roman"/>
+          <w:sz w:val="26"/>
+          <w:szCs w:val="26"/>
+          <w:lang w:val="vi-VN"/>
+        </w:rPr>
+      </w:pPr>
+      <w:r>
+        <w:rPr>
+          <w:rFonts w:ascii="Times New Roman" w:hAnsi="Times New Roman" w:cs="Times New Roman"/>
+          <w:sz w:val="26"/>
+          <w:szCs w:val="26"/>
+        </w:rPr>
         <w:lastRenderedPageBreak/>
-        <w:t>Ta có câu truy vấn:</w:t>
-      </w:r>
-    </w:p>
-    <w:p>
-      <w:pPr>
-        <w:pStyle w:val="ListParagraph"/>
-        <w:spacing w:line="360" w:lineRule="auto"/>
-        <w:jc w:val="both"/>
-        <w:rPr>
-          <w:rFonts w:ascii="Times New Roman" w:hAnsi="Times New Roman" w:cs="Times New Roman"/>
-          <w:sz w:val="26"/>
-          <w:szCs w:val="26"/>
-        </w:rPr>
-      </w:pPr>
-      <w:r>
-        <w:rPr>
-          <w:rFonts w:ascii="Times New Roman" w:hAnsi="Times New Roman" w:cs="Times New Roman"/>
-          <w:color w:val="1F497D" w:themeColor="text2"/>
-          <w:sz w:val="26"/>
-          <w:szCs w:val="26"/>
-        </w:rPr>
-        <w:t>Select</w:t>
-      </w:r>
-      <w:r>
-        <w:rPr>
-          <w:rFonts w:ascii="Times New Roman" w:hAnsi="Times New Roman" w:cs="Times New Roman"/>
-          <w:sz w:val="26"/>
-          <w:szCs w:val="26"/>
-        </w:rPr>
-        <w:t xml:space="preserve"> Book.publisher</w:t>
-      </w:r>
-    </w:p>
-    <w:p>
-      <w:pPr>
-        <w:pStyle w:val="ListParagraph"/>
-        <w:spacing w:line="360" w:lineRule="auto"/>
-        <w:jc w:val="both"/>
-        <w:rPr>
-          <w:rFonts w:ascii="Times New Roman" w:hAnsi="Times New Roman" w:cs="Times New Roman"/>
-          <w:sz w:val="26"/>
-          <w:szCs w:val="26"/>
-        </w:rPr>
-      </w:pPr>
-      <w:r>
-        <w:rPr>
-          <w:rFonts w:ascii="Times New Roman" w:hAnsi="Times New Roman" w:cs="Times New Roman"/>
-          <w:color w:val="1F497D" w:themeColor="text2"/>
-          <w:sz w:val="26"/>
-          <w:szCs w:val="26"/>
-        </w:rPr>
-        <w:t>From</w:t>
-      </w:r>
-      <w:r>
-        <w:rPr>
-          <w:rFonts w:ascii="Times New Roman" w:hAnsi="Times New Roman" w:cs="Times New Roman"/>
-          <w:sz w:val="26"/>
-          <w:szCs w:val="26"/>
-        </w:rPr>
-        <w:t xml:space="preserve"> Book</w:t>
-      </w:r>
-    </w:p>
-    <w:p>
-      <w:pPr>
-        <w:pStyle w:val="ListParagraph"/>
-        <w:spacing w:line="360" w:lineRule="auto"/>
-        <w:jc w:val="both"/>
-        <w:rPr>
-          <w:rFonts w:ascii="Times New Roman" w:hAnsi="Times New Roman" w:cs="Times New Roman"/>
-          <w:color w:val="1F497D" w:themeColor="text2"/>
-          <w:sz w:val="26"/>
-          <w:szCs w:val="26"/>
-        </w:rPr>
-      </w:pPr>
-      <w:r>
-        <w:rPr>
-          <w:rFonts w:ascii="Times New Roman" w:hAnsi="Times New Roman" w:cs="Times New Roman"/>
-          <w:color w:val="1F497D" w:themeColor="text2"/>
-          <w:sz w:val="26"/>
-          <w:szCs w:val="26"/>
-        </w:rPr>
-        <w:t xml:space="preserve">Where </w:t>
-      </w:r>
-    </w:p>
-    <w:p>
-      <w:pPr>
-        <w:pStyle w:val="ListParagraph"/>
-        <w:spacing w:line="360" w:lineRule="auto"/>
-        <w:jc w:val="both"/>
-        <w:rPr>
-          <w:rFonts w:ascii="Times New Roman" w:hAnsi="Times New Roman" w:cs="Times New Roman"/>
-          <w:sz w:val="26"/>
-          <w:szCs w:val="26"/>
-          <w:lang w:val="vi-VN"/>
-        </w:rPr>
-      </w:pPr>
-      <w:r>
-        <w:rPr>
-          <w:rFonts w:ascii="Times New Roman" w:hAnsi="Times New Roman" w:cs="Times New Roman"/>
-          <w:sz w:val="26"/>
-          <w:szCs w:val="26"/>
-        </w:rPr>
         <w:t>book.title =  “</w:t>
       </w:r>
       <w:r>
@@ -25108,7 +25485,7 @@
           <w:lang w:val="vi-VN"/>
         </w:rPr>
       </w:pPr>
-      <w:bookmarkStart w:id="31" w:name="_Toc285830826"/>
+      <w:bookmarkStart w:id="33" w:name="_Toc285830826"/>
       <w:r>
         <w:rPr>
           <w:rFonts w:ascii="Times New Roman" w:hAnsi="Times New Roman" w:cs="Times New Roman"/>
@@ -25119,7 +25496,7 @@
         </w:rPr>
         <w:t>Một số ví dụ</w:t>
       </w:r>
-      <w:bookmarkEnd w:id="31"/>
+      <w:bookmarkEnd w:id="33"/>
     </w:p>
     <w:p>
       <w:pPr>
@@ -25412,7 +25789,6 @@
           <w:sz w:val="26"/>
           <w:szCs w:val="26"/>
         </w:rPr>
-        <w:lastRenderedPageBreak/>
         <w:t>Đầu vào: Danh sách Pos Tagger ở bước 1.2</w:t>
       </w:r>
     </w:p>
@@ -25474,6 +25850,7 @@
           <w:sz w:val="26"/>
           <w:szCs w:val="26"/>
         </w:rPr>
+        <w:lastRenderedPageBreak/>
         <w:t>Bước 2: Liệt kê các bộ 3 quan hệ về từ</w:t>
       </w:r>
     </w:p>
@@ -25851,91 +26228,91 @@
           <w:sz w:val="26"/>
           <w:szCs w:val="26"/>
         </w:rPr>
+        <w:t>Đối tượng truy vấn :</w:t>
+      </w:r>
+      <w:r>
+        <w:rPr>
+          <w:rFonts w:ascii="Times New Roman" w:hAnsi="Times New Roman" w:cs="Times New Roman"/>
+          <w:sz w:val="26"/>
+          <w:szCs w:val="26"/>
+        </w:rPr>
+        <w:t>select dblp_pub_new.publisher</w:t>
+      </w:r>
+    </w:p>
+    <w:p>
+      <w:pPr>
+        <w:spacing w:line="360" w:lineRule="auto"/>
+        <w:ind w:firstLine="720"/>
+        <w:rPr>
+          <w:rFonts w:ascii="Times New Roman" w:hAnsi="Times New Roman" w:cs="Times New Roman"/>
+          <w:sz w:val="26"/>
+          <w:szCs w:val="26"/>
+        </w:rPr>
+      </w:pPr>
+      <w:r>
+        <w:rPr>
+          <w:rFonts w:ascii="Times New Roman" w:hAnsi="Times New Roman" w:cs="Times New Roman"/>
+          <w:i/>
+          <w:sz w:val="26"/>
+          <w:szCs w:val="26"/>
+        </w:rPr>
+        <w:t>Nguồn truy vấn:</w:t>
+      </w:r>
+      <w:r>
+        <w:rPr>
+          <w:rFonts w:ascii="Times New Roman" w:hAnsi="Times New Roman" w:cs="Times New Roman"/>
+          <w:sz w:val="26"/>
+          <w:szCs w:val="26"/>
+        </w:rPr>
+        <w:t>From dblp_pub_new</w:t>
+      </w:r>
+    </w:p>
+    <w:p>
+      <w:pPr>
+        <w:spacing w:line="360" w:lineRule="auto"/>
+        <w:ind w:firstLine="720"/>
+        <w:rPr>
+          <w:rFonts w:ascii="Times New Roman" w:hAnsi="Times New Roman" w:cs="Times New Roman"/>
+          <w:sz w:val="26"/>
+          <w:szCs w:val="26"/>
+        </w:rPr>
+      </w:pPr>
+      <w:r>
+        <w:rPr>
+          <w:rFonts w:ascii="Times New Roman" w:hAnsi="Times New Roman" w:cs="Times New Roman"/>
+          <w:i/>
+          <w:sz w:val="26"/>
+          <w:szCs w:val="26"/>
+        </w:rPr>
+        <w:t>Điều kiện:</w:t>
+      </w:r>
+      <w:r>
+        <w:rPr>
+          <w:rFonts w:ascii="Times New Roman" w:hAnsi="Times New Roman" w:cs="Times New Roman"/>
+          <w:sz w:val="26"/>
+          <w:szCs w:val="26"/>
+        </w:rPr>
+        <w:t xml:space="preserve"> Where dblp_pub_new.title = “Active Database Systems”</w:t>
+      </w:r>
+    </w:p>
+    <w:p>
+      <w:pPr>
+        <w:spacing w:line="360" w:lineRule="auto"/>
+        <w:rPr>
+          <w:rFonts w:ascii="Times New Roman" w:hAnsi="Times New Roman" w:cs="Times New Roman"/>
+          <w:i/>
+          <w:sz w:val="26"/>
+          <w:szCs w:val="26"/>
+        </w:rPr>
+      </w:pPr>
+      <w:r>
+        <w:rPr>
+          <w:rFonts w:ascii="Times New Roman" w:hAnsi="Times New Roman" w:cs="Times New Roman"/>
+          <w:i/>
+          <w:sz w:val="26"/>
+          <w:szCs w:val="26"/>
+        </w:rPr>
         <w:lastRenderedPageBreak/>
-        <w:t>Đối tượng truy vấn :</w:t>
-      </w:r>
-      <w:r>
-        <w:rPr>
-          <w:rFonts w:ascii="Times New Roman" w:hAnsi="Times New Roman" w:cs="Times New Roman"/>
-          <w:sz w:val="26"/>
-          <w:szCs w:val="26"/>
-        </w:rPr>
-        <w:t>select dblp_pub_new.publisher</w:t>
-      </w:r>
-    </w:p>
-    <w:p>
-      <w:pPr>
-        <w:spacing w:line="360" w:lineRule="auto"/>
-        <w:ind w:firstLine="720"/>
-        <w:rPr>
-          <w:rFonts w:ascii="Times New Roman" w:hAnsi="Times New Roman" w:cs="Times New Roman"/>
-          <w:sz w:val="26"/>
-          <w:szCs w:val="26"/>
-        </w:rPr>
-      </w:pPr>
-      <w:r>
-        <w:rPr>
-          <w:rFonts w:ascii="Times New Roman" w:hAnsi="Times New Roman" w:cs="Times New Roman"/>
-          <w:i/>
-          <w:sz w:val="26"/>
-          <w:szCs w:val="26"/>
-        </w:rPr>
-        <w:t>Nguồn truy vấn:</w:t>
-      </w:r>
-      <w:r>
-        <w:rPr>
-          <w:rFonts w:ascii="Times New Roman" w:hAnsi="Times New Roman" w:cs="Times New Roman"/>
-          <w:sz w:val="26"/>
-          <w:szCs w:val="26"/>
-        </w:rPr>
-        <w:t>From dblp_pub_new</w:t>
-      </w:r>
-    </w:p>
-    <w:p>
-      <w:pPr>
-        <w:spacing w:line="360" w:lineRule="auto"/>
-        <w:ind w:firstLine="720"/>
-        <w:rPr>
-          <w:rFonts w:ascii="Times New Roman" w:hAnsi="Times New Roman" w:cs="Times New Roman"/>
-          <w:sz w:val="26"/>
-          <w:szCs w:val="26"/>
-        </w:rPr>
-      </w:pPr>
-      <w:r>
-        <w:rPr>
-          <w:rFonts w:ascii="Times New Roman" w:hAnsi="Times New Roman" w:cs="Times New Roman"/>
-          <w:i/>
-          <w:sz w:val="26"/>
-          <w:szCs w:val="26"/>
-        </w:rPr>
-        <w:t>Điều kiện:</w:t>
-      </w:r>
-      <w:r>
-        <w:rPr>
-          <w:rFonts w:ascii="Times New Roman" w:hAnsi="Times New Roman" w:cs="Times New Roman"/>
-          <w:sz w:val="26"/>
-          <w:szCs w:val="26"/>
-        </w:rPr>
-        <w:t xml:space="preserve"> Where dblp_pub_new.title = “Active Database Systems”</w:t>
-      </w:r>
-    </w:p>
-    <w:p>
-      <w:pPr>
-        <w:spacing w:line="360" w:lineRule="auto"/>
-        <w:rPr>
-          <w:rFonts w:ascii="Times New Roman" w:hAnsi="Times New Roman" w:cs="Times New Roman"/>
-          <w:i/>
-          <w:sz w:val="26"/>
-          <w:szCs w:val="26"/>
-        </w:rPr>
-      </w:pPr>
-      <w:r>
-        <w:rPr>
-          <w:rFonts w:ascii="Times New Roman" w:hAnsi="Times New Roman" w:cs="Times New Roman"/>
-          <w:i/>
-          <w:sz w:val="26"/>
-          <w:szCs w:val="26"/>
-        </w:rPr>
         <w:t>Câu truy vấn:</w:t>
       </w:r>
     </w:p>
@@ -26309,7 +26686,6 @@
           <w:sz w:val="26"/>
           <w:szCs w:val="26"/>
         </w:rPr>
-        <w:lastRenderedPageBreak/>
         <w:t>Kết quả: WP/Who VBZ/write NNS/“Active Database Systems”.</w:t>
       </w:r>
     </w:p>
@@ -26371,6 +26747,7 @@
           <w:sz w:val="26"/>
           <w:szCs w:val="26"/>
         </w:rPr>
+        <w:lastRenderedPageBreak/>
         <w:t>Đầu ra: Tập các bộ ba quan hệ về từ và từ loại tương ứng</w:t>
       </w:r>
     </w:p>
@@ -26763,47 +27140,103 @@
           <w:sz w:val="26"/>
           <w:szCs w:val="26"/>
         </w:rPr>
+        <w:t>(Vì author là thuộc tính có mapping_table và không có related-table)</w:t>
+      </w:r>
+    </w:p>
+    <w:p>
+      <w:pPr>
+        <w:spacing w:line="360" w:lineRule="auto"/>
+        <w:ind w:firstLine="720"/>
+        <w:rPr>
+          <w:rFonts w:ascii="Times New Roman" w:hAnsi="Times New Roman" w:cs="Times New Roman"/>
+          <w:sz w:val="26"/>
+          <w:szCs w:val="26"/>
+        </w:rPr>
+      </w:pPr>
+      <w:r>
+        <w:rPr>
+          <w:rFonts w:ascii="Times New Roman" w:hAnsi="Times New Roman" w:cs="Times New Roman"/>
+          <w:i/>
+          <w:sz w:val="26"/>
+          <w:szCs w:val="26"/>
+        </w:rPr>
+        <w:t>Nguồn truy vấn</w:t>
+      </w:r>
+      <w:r>
+        <w:rPr>
+          <w:rFonts w:ascii="Times New Roman" w:hAnsi="Times New Roman" w:cs="Times New Roman"/>
+          <w:sz w:val="26"/>
+          <w:szCs w:val="26"/>
+        </w:rPr>
+        <w:t>:From dblp_pub_new, dblp_author_pub_ref</w:t>
+      </w:r>
+    </w:p>
+    <w:p>
+      <w:pPr>
+        <w:spacing w:line="360" w:lineRule="auto"/>
+        <w:ind w:firstLine="720"/>
+        <w:rPr>
+          <w:rFonts w:ascii="Times New Roman" w:hAnsi="Times New Roman" w:cs="Times New Roman"/>
+          <w:sz w:val="26"/>
+          <w:szCs w:val="26"/>
+        </w:rPr>
+      </w:pPr>
+      <w:r>
+        <w:rPr>
+          <w:rFonts w:ascii="Times New Roman" w:hAnsi="Times New Roman" w:cs="Times New Roman"/>
+          <w:i/>
+          <w:sz w:val="26"/>
+          <w:szCs w:val="26"/>
+        </w:rPr>
+        <w:t>Điều kiện</w:t>
+      </w:r>
+      <w:r>
+        <w:rPr>
+          <w:rFonts w:ascii="Times New Roman" w:hAnsi="Times New Roman" w:cs="Times New Roman"/>
+          <w:sz w:val="26"/>
+          <w:szCs w:val="26"/>
+        </w:rPr>
+        <w:t xml:space="preserve">: Where publication.title = “Active Database Systems” </w:t>
+      </w:r>
+    </w:p>
+    <w:p>
+      <w:pPr>
+        <w:spacing w:line="360" w:lineRule="auto"/>
+        <w:ind w:firstLine="720"/>
+        <w:rPr>
+          <w:rFonts w:ascii="Times New Roman" w:hAnsi="Times New Roman" w:cs="Times New Roman"/>
+          <w:sz w:val="26"/>
+          <w:szCs w:val="26"/>
+        </w:rPr>
+      </w:pPr>
+      <w:r>
+        <w:rPr>
+          <w:rFonts w:ascii="Times New Roman" w:hAnsi="Times New Roman" w:cs="Times New Roman"/>
+          <w:sz w:val="26"/>
+          <w:szCs w:val="26"/>
+          <w:lang w:val="vi-VN"/>
+        </w:rPr>
         <w:lastRenderedPageBreak/>
-        <w:t>(Vì author là thuộc tính có mapping_table và không có related-table)</w:t>
-      </w:r>
-    </w:p>
-    <w:p>
-      <w:pPr>
-        <w:spacing w:line="360" w:lineRule="auto"/>
-        <w:ind w:firstLine="720"/>
-        <w:rPr>
-          <w:rFonts w:ascii="Times New Roman" w:hAnsi="Times New Roman" w:cs="Times New Roman"/>
-          <w:sz w:val="26"/>
-          <w:szCs w:val="26"/>
-        </w:rPr>
-      </w:pPr>
-      <w:r>
+        <w:t>a</w:t>
+      </w:r>
+      <w:r>
+        <w:rPr>
+          <w:rFonts w:ascii="Times New Roman" w:hAnsi="Times New Roman" w:cs="Times New Roman"/>
+          <w:sz w:val="26"/>
+          <w:szCs w:val="26"/>
+        </w:rPr>
+        <w:t xml:space="preserve">nd dblp_pub_new.id = dblp_author_pub_ref.pub_id </w:t>
+      </w:r>
+    </w:p>
+    <w:p>
+      <w:pPr>
+        <w:spacing w:line="360" w:lineRule="auto"/>
         <w:rPr>
           <w:rFonts w:ascii="Times New Roman" w:hAnsi="Times New Roman" w:cs="Times New Roman"/>
           <w:i/>
           <w:sz w:val="26"/>
           <w:szCs w:val="26"/>
         </w:rPr>
-        <w:t>Nguồn truy vấn</w:t>
-      </w:r>
-      <w:r>
-        <w:rPr>
-          <w:rFonts w:ascii="Times New Roman" w:hAnsi="Times New Roman" w:cs="Times New Roman"/>
-          <w:sz w:val="26"/>
-          <w:szCs w:val="26"/>
-        </w:rPr>
-        <w:t>:From dblp_pub_new, dblp_author_pub_ref</w:t>
-      </w:r>
-    </w:p>
-    <w:p>
-      <w:pPr>
-        <w:spacing w:line="360" w:lineRule="auto"/>
-        <w:ind w:firstLine="720"/>
-        <w:rPr>
-          <w:rFonts w:ascii="Times New Roman" w:hAnsi="Times New Roman" w:cs="Times New Roman"/>
-          <w:sz w:val="26"/>
-          <w:szCs w:val="26"/>
-        </w:rPr>
       </w:pPr>
       <w:r>
         <w:rPr>
@@ -26812,25 +27245,70 @@
           <w:sz w:val="26"/>
           <w:szCs w:val="26"/>
         </w:rPr>
-        <w:t>Điều kiện</w:t>
-      </w:r>
-      <w:r>
-        <w:rPr>
-          <w:rFonts w:ascii="Times New Roman" w:hAnsi="Times New Roman" w:cs="Times New Roman"/>
-          <w:sz w:val="26"/>
-          <w:szCs w:val="26"/>
-        </w:rPr>
-        <w:t xml:space="preserve">: Where publication.title = “Active Database Systems” </w:t>
-      </w:r>
-    </w:p>
-    <w:p>
-      <w:pPr>
-        <w:spacing w:line="360" w:lineRule="auto"/>
-        <w:ind w:firstLine="720"/>
-        <w:rPr>
-          <w:rFonts w:ascii="Times New Roman" w:hAnsi="Times New Roman" w:cs="Times New Roman"/>
-          <w:sz w:val="26"/>
-          <w:szCs w:val="26"/>
+        <w:t>Câu truy vấn:</w:t>
+      </w:r>
+    </w:p>
+    <w:p>
+      <w:pPr>
+        <w:spacing w:line="360" w:lineRule="auto"/>
+        <w:rPr>
+          <w:rFonts w:ascii="Times New Roman" w:hAnsi="Times New Roman" w:cs="Times New Roman"/>
+          <w:sz w:val="26"/>
+          <w:szCs w:val="26"/>
+        </w:rPr>
+      </w:pPr>
+      <w:r>
+        <w:rPr>
+          <w:rFonts w:ascii="Times New Roman" w:hAnsi="Times New Roman" w:cs="Times New Roman"/>
+          <w:sz w:val="26"/>
+          <w:szCs w:val="26"/>
+        </w:rPr>
+        <w:t>Select select distinct dblp_author_pub_ref.author</w:t>
+      </w:r>
+    </w:p>
+    <w:p>
+      <w:pPr>
+        <w:spacing w:line="360" w:lineRule="auto"/>
+        <w:rPr>
+          <w:rFonts w:ascii="Times New Roman" w:hAnsi="Times New Roman" w:cs="Times New Roman"/>
+          <w:sz w:val="26"/>
+          <w:szCs w:val="26"/>
+        </w:rPr>
+      </w:pPr>
+      <w:r>
+        <w:rPr>
+          <w:rFonts w:ascii="Times New Roman" w:hAnsi="Times New Roman" w:cs="Times New Roman"/>
+          <w:sz w:val="26"/>
+          <w:szCs w:val="26"/>
+        </w:rPr>
+        <w:t>From dblp_pub_new, dblp_author_pub_ref</w:t>
+      </w:r>
+    </w:p>
+    <w:p>
+      <w:pPr>
+        <w:spacing w:line="360" w:lineRule="auto"/>
+        <w:rPr>
+          <w:rFonts w:ascii="Times New Roman" w:hAnsi="Times New Roman" w:cs="Times New Roman"/>
+          <w:sz w:val="26"/>
+          <w:szCs w:val="26"/>
+        </w:rPr>
+      </w:pPr>
+      <w:r>
+        <w:rPr>
+          <w:rFonts w:ascii="Times New Roman" w:hAnsi="Times New Roman" w:cs="Times New Roman"/>
+          <w:sz w:val="26"/>
+          <w:szCs w:val="26"/>
+        </w:rPr>
+        <w:t xml:space="preserve">Where publication.title = “Active Database Systems” </w:t>
+      </w:r>
+    </w:p>
+    <w:p>
+      <w:pPr>
+        <w:rPr>
+          <w:rFonts w:ascii="Times New Roman" w:hAnsi="Times New Roman" w:cs="Times New Roman"/>
+          <w:sz w:val="26"/>
+          <w:szCs w:val="26"/>
+          <w:lang w:val="vi-VN"/>
         </w:rPr>
       </w:pPr>
       <w:r>
@@ -26848,107 +27326,6 @@
           <w:sz w:val="26"/>
           <w:szCs w:val="26"/>
         </w:rPr>
-        <w:t xml:space="preserve">nd dblp_pub_new.id = dblp_author_pub_ref.pub_id </w:t>
-      </w:r>
-    </w:p>
-    <w:p>
-      <w:pPr>
-        <w:spacing w:line="360" w:lineRule="auto"/>
-        <w:rPr>
-          <w:rFonts w:ascii="Times New Roman" w:hAnsi="Times New Roman" w:cs="Times New Roman"/>
-          <w:i/>
-          <w:sz w:val="26"/>
-          <w:szCs w:val="26"/>
-        </w:rPr>
-      </w:pPr>
-      <w:r>
-        <w:rPr>
-          <w:rFonts w:ascii="Times New Roman" w:hAnsi="Times New Roman" w:cs="Times New Roman"/>
-          <w:i/>
-          <w:sz w:val="26"/>
-          <w:szCs w:val="26"/>
-        </w:rPr>
-        <w:t>Câu truy vấn:</w:t>
-      </w:r>
-    </w:p>
-    <w:p>
-      <w:pPr>
-        <w:spacing w:line="360" w:lineRule="auto"/>
-        <w:rPr>
-          <w:rFonts w:ascii="Times New Roman" w:hAnsi="Times New Roman" w:cs="Times New Roman"/>
-          <w:sz w:val="26"/>
-          <w:szCs w:val="26"/>
-        </w:rPr>
-      </w:pPr>
-      <w:r>
-        <w:rPr>
-          <w:rFonts w:ascii="Times New Roman" w:hAnsi="Times New Roman" w:cs="Times New Roman"/>
-          <w:sz w:val="26"/>
-          <w:szCs w:val="26"/>
-        </w:rPr>
-        <w:t>Select select distinct dblp_author_pub_ref.author</w:t>
-      </w:r>
-    </w:p>
-    <w:p>
-      <w:pPr>
-        <w:spacing w:line="360" w:lineRule="auto"/>
-        <w:rPr>
-          <w:rFonts w:ascii="Times New Roman" w:hAnsi="Times New Roman" w:cs="Times New Roman"/>
-          <w:sz w:val="26"/>
-          <w:szCs w:val="26"/>
-        </w:rPr>
-      </w:pPr>
-      <w:r>
-        <w:rPr>
-          <w:rFonts w:ascii="Times New Roman" w:hAnsi="Times New Roman" w:cs="Times New Roman"/>
-          <w:sz w:val="26"/>
-          <w:szCs w:val="26"/>
-        </w:rPr>
-        <w:t>From dblp_pub_new, dblp_author_pub_ref</w:t>
-      </w:r>
-    </w:p>
-    <w:p>
-      <w:pPr>
-        <w:spacing w:line="360" w:lineRule="auto"/>
-        <w:rPr>
-          <w:rFonts w:ascii="Times New Roman" w:hAnsi="Times New Roman" w:cs="Times New Roman"/>
-          <w:sz w:val="26"/>
-          <w:szCs w:val="26"/>
-        </w:rPr>
-      </w:pPr>
-      <w:r>
-        <w:rPr>
-          <w:rFonts w:ascii="Times New Roman" w:hAnsi="Times New Roman" w:cs="Times New Roman"/>
-          <w:sz w:val="26"/>
-          <w:szCs w:val="26"/>
-        </w:rPr>
-        <w:t xml:space="preserve">Where publication.title = “Active Database Systems” </w:t>
-      </w:r>
-    </w:p>
-    <w:p>
-      <w:pPr>
-        <w:rPr>
-          <w:rFonts w:ascii="Times New Roman" w:hAnsi="Times New Roman" w:cs="Times New Roman"/>
-          <w:sz w:val="26"/>
-          <w:szCs w:val="26"/>
-          <w:lang w:val="vi-VN"/>
-        </w:rPr>
-      </w:pPr>
-      <w:r>
-        <w:rPr>
-          <w:rFonts w:ascii="Times New Roman" w:hAnsi="Times New Roman" w:cs="Times New Roman"/>
-          <w:sz w:val="26"/>
-          <w:szCs w:val="26"/>
-          <w:lang w:val="vi-VN"/>
-        </w:rPr>
-        <w:t>a</w:t>
-      </w:r>
-      <w:r>
-        <w:rPr>
-          <w:rFonts w:ascii="Times New Roman" w:hAnsi="Times New Roman" w:cs="Times New Roman"/>
-          <w:sz w:val="26"/>
-          <w:szCs w:val="26"/>
-        </w:rPr>
         <w:t>nd dblp_pub_new.id = dblp_author_pub_ref.pub_id</w:t>
       </w:r>
     </w:p>
@@ -26971,7 +27348,7 @@
           <w:lang w:val="vi-VN"/>
         </w:rPr>
       </w:pPr>
-      <w:bookmarkStart w:id="32" w:name="_Toc285830827"/>
+      <w:bookmarkStart w:id="34" w:name="_Toc285830827"/>
       <w:r>
         <w:rPr>
           <w:rFonts w:ascii="Times New Roman" w:hAnsi="Times New Roman" w:cs="Times New Roman"/>
@@ -27032,7 +27409,7 @@
         </w:rPr>
         <w:t>ĐỂ TÌM KIẾM BÀI BÁO KHOA HỌC</w:t>
       </w:r>
-      <w:bookmarkEnd w:id="32"/>
+      <w:bookmarkEnd w:id="34"/>
     </w:p>
     <w:p>
       <w:pPr>
@@ -27061,7 +27438,7 @@
         </w:rPr>
         <w:t xml:space="preserve"> </w:t>
       </w:r>
-      <w:bookmarkStart w:id="33" w:name="_Toc285830828"/>
+      <w:bookmarkStart w:id="35" w:name="_Toc285830828"/>
       <w:r>
         <w:rPr>
           <w:rFonts w:ascii="Times New Roman" w:hAnsi="Times New Roman" w:cs="Times New Roman"/>
@@ -27072,7 +27449,7 @@
         </w:rPr>
         <w:t>Tổng quan về hệ thống</w:t>
       </w:r>
-      <w:bookmarkEnd w:id="33"/>
+      <w:bookmarkEnd w:id="35"/>
     </w:p>
     <w:p>
       <w:pPr>
@@ -27091,7 +27468,7 @@
           <w:lang w:val="de-DE"/>
         </w:rPr>
       </w:pPr>
-      <w:bookmarkStart w:id="34" w:name="_Toc285830829"/>
+      <w:bookmarkStart w:id="36" w:name="_Toc285830829"/>
       <w:r>
         <w:rPr>
           <w:rFonts w:ascii="Times New Roman" w:hAnsi="Times New Roman" w:cs="Times New Roman"/>
@@ -27102,7 +27479,7 @@
         </w:rPr>
         <w:t>Mô hình hệ thống:</w:t>
       </w:r>
-      <w:bookmarkEnd w:id="34"/>
+      <w:bookmarkEnd w:id="36"/>
     </w:p>
     <w:p>
       <w:pPr>
@@ -27115,7 +27492,7 @@
           <w:lang w:val="vi-VN"/>
         </w:rPr>
       </w:pPr>
-      <w:bookmarkStart w:id="35" w:name="_Toc283176744"/>
+      <w:bookmarkStart w:id="37" w:name="_Toc283176744"/>
       <w:r>
         <w:rPr>
           <w:rFonts w:ascii="Times New Roman" w:hAnsi="Times New Roman" w:cs="Times New Roman"/>
@@ -27125,7 +27502,7 @@
         </w:rPr>
         <w:t>Hệ thống được xây dựng gồm hai luồng chính: người dùng nhập vào từ khóa để tìm bài báo và người dùng nhập câu hỏi đễ tìm kiếm.</w:t>
       </w:r>
-      <w:bookmarkEnd w:id="35"/>
+      <w:bookmarkEnd w:id="37"/>
       <w:r>
         <w:rPr>
           <w:rFonts w:ascii="Times New Roman" w:hAnsi="Times New Roman" w:cs="Times New Roman"/>
@@ -27185,7 +27562,7 @@
                     </pic:cNvPicPr>
                   </pic:nvPicPr>
                   <pic:blipFill>
-                    <a:blip r:embed="rId19"/>
+                    <a:blip r:embed="rId20"/>
                     <a:srcRect/>
                     <a:stretch>
                       <a:fillRect/>
@@ -27213,8 +27590,8 @@
           </wp:inline>
         </w:drawing>
       </w:r>
-      <w:bookmarkStart w:id="36" w:name="_Toc283176745"/>
-      <w:bookmarkEnd w:id="36"/>
+      <w:bookmarkStart w:id="38" w:name="_Toc283176745"/>
+      <w:bookmarkEnd w:id="38"/>
     </w:p>
     <w:p>
       <w:pPr>
@@ -27227,7 +27604,7 @@
           <w:lang w:val="vi-VN"/>
         </w:rPr>
       </w:pPr>
-      <w:bookmarkStart w:id="37" w:name="_Toc283176746"/>
+      <w:bookmarkStart w:id="39" w:name="_Toc283176746"/>
       <w:r>
         <w:rPr>
           <w:rFonts w:ascii="Times New Roman" w:hAnsi="Times New Roman" w:cs="Times New Roman"/>
@@ -27237,7 +27614,7 @@
         </w:rPr>
         <w:t>Hình 3 – Mô hình hệ thống tìm kiếm bài báo</w:t>
       </w:r>
-      <w:bookmarkEnd w:id="37"/>
+      <w:bookmarkEnd w:id="39"/>
     </w:p>
     <w:p>
       <w:pPr>
@@ -27250,7 +27627,7 @@
           <w:lang w:val="vi-VN"/>
         </w:rPr>
       </w:pPr>
-      <w:bookmarkStart w:id="38" w:name="_Toc283176747"/>
+      <w:bookmarkStart w:id="40" w:name="_Toc283176747"/>
       <w:r>
         <w:rPr>
           <w:rFonts w:ascii="Times New Roman" w:hAnsi="Times New Roman" w:cs="Times New Roman"/>
@@ -27260,7 +27637,7 @@
         </w:rPr>
         <w:t>Tìm kiếm theo từ khóa: Người dùng nhập vào các từ khóa để tìm kiếm. Từ khóa có thể là tên bài báo, tên nhà xuất bản và nguồn của bài báo. Kết quả trả về là các bài báo có thuộc tính chứa từ khóa mà người dùng đã nhập.</w:t>
       </w:r>
-      <w:bookmarkEnd w:id="38"/>
+      <w:bookmarkEnd w:id="40"/>
     </w:p>
     <w:p>
       <w:pPr>
@@ -27273,7 +27650,7 @@
           <w:lang w:val="vi-VN"/>
         </w:rPr>
       </w:pPr>
-      <w:bookmarkStart w:id="39" w:name="_Toc283176748"/>
+      <w:bookmarkStart w:id="41" w:name="_Toc283176748"/>
       <w:r>
         <w:rPr>
           <w:rFonts w:ascii="Times New Roman" w:hAnsi="Times New Roman" w:cs="Times New Roman"/>
@@ -27283,7 +27660,7 @@
         </w:rPr>
         <w:t>Dùng câu hỏi để tìm kiếm: Thay vì nhập từ khóa. Hệ thống cho phép người dùng nhập vào một câu hỏi tự nhiên để tìm kiếm. Kết quả trả về sẽ là các bài báo phù hợp với các thông tin trong câu hỏi.</w:t>
       </w:r>
-      <w:bookmarkEnd w:id="39"/>
+      <w:bookmarkEnd w:id="41"/>
     </w:p>
     <w:p>
       <w:pPr>
@@ -27302,7 +27679,7 @@
           <w:lang w:val="de-DE"/>
         </w:rPr>
       </w:pPr>
-      <w:bookmarkStart w:id="40" w:name="_Toc285830830"/>
+      <w:bookmarkStart w:id="42" w:name="_Toc285830830"/>
       <w:r>
         <w:rPr>
           <w:rFonts w:ascii="Times New Roman" w:hAnsi="Times New Roman" w:cs="Times New Roman"/>
@@ -27313,7 +27690,7 @@
         </w:rPr>
         <w:t>Các chức năng trong hệ thống</w:t>
       </w:r>
-      <w:bookmarkEnd w:id="40"/>
+      <w:bookmarkEnd w:id="42"/>
     </w:p>
     <w:tbl>
       <w:tblPr>
@@ -28241,7 +28618,7 @@
               </w:rPr>
               <w:t xml:space="preserve">1. </w:t>
             </w:r>
-            <w:hyperlink r:id="rId20" w:history="1">
+            <w:hyperlink r:id="rId21" w:history="1">
               <w:r>
                 <w:rPr>
                   <w:rStyle w:val="Hyperlink"/>
@@ -28271,7 +28648,7 @@
               </w:rPr>
               <w:t xml:space="preserve">2. </w:t>
             </w:r>
-            <w:hyperlink r:id="rId21" w:history="1">
+            <w:hyperlink r:id="rId22" w:history="1">
               <w:r>
                 <w:rPr>
                   <w:rStyle w:val="Hyperlink"/>
@@ -28301,7 +28678,7 @@
               </w:rPr>
               <w:t xml:space="preserve">3. </w:t>
             </w:r>
-            <w:hyperlink r:id="rId22" w:history="1">
+            <w:hyperlink r:id="rId23" w:history="1">
               <w:r>
                 <w:rPr>
                   <w:rStyle w:val="Hyperlink"/>
@@ -28364,7 +28741,7 @@
               </w:rPr>
               <w:t xml:space="preserve">36. </w:t>
             </w:r>
-            <w:hyperlink r:id="rId23" w:history="1">
+            <w:hyperlink r:id="rId24" w:history="1">
               <w:r>
                 <w:rPr>
                   <w:rStyle w:val="Hyperlink"/>
@@ -28438,7 +28815,7 @@
         </w:rPr>
         <w:t xml:space="preserve"> Who wrote paper “</w:t>
       </w:r>
-      <w:hyperlink r:id="rId24" w:history="1">
+      <w:hyperlink r:id="rId25" w:history="1">
         <w:r>
           <w:rPr>
             <w:rStyle w:val="Hyperlink"/>
@@ -28509,7 +28886,7 @@
           <w:lang w:val="vi-VN"/>
         </w:rPr>
       </w:pPr>
-      <w:hyperlink r:id="rId25" w:history="1">
+      <w:hyperlink r:id="rId26" w:history="1">
         <w:r>
           <w:rPr>
             <w:rStyle w:val="Hyperlink"/>
@@ -28543,7 +28920,7 @@
           <w:lang w:val="vi-VN"/>
         </w:rPr>
       </w:pPr>
-      <w:hyperlink r:id="rId26" w:history="1">
+      <w:hyperlink r:id="rId27" w:history="1">
         <w:r>
           <w:rPr>
             <w:rStyle w:val="Hyperlink"/>
@@ -28629,7 +29006,7 @@
         </w:rPr>
         <w:t xml:space="preserve"> </w:t>
       </w:r>
-      <w:bookmarkStart w:id="41" w:name="_Toc285830831"/>
+      <w:bookmarkStart w:id="43" w:name="_Toc285830831"/>
       <w:r>
         <w:rPr>
           <w:rFonts w:ascii="Times New Roman" w:hAnsi="Times New Roman" w:cs="Times New Roman"/>
@@ -28640,7 +29017,7 @@
         </w:rPr>
         <w:t>Thiết kế cài đặt hệ thống</w:t>
       </w:r>
-      <w:bookmarkEnd w:id="41"/>
+      <w:bookmarkEnd w:id="43"/>
     </w:p>
     <w:p>
       <w:pPr>
@@ -28660,7 +29037,7 @@
           <w:lang w:val="de-DE"/>
         </w:rPr>
       </w:pPr>
-      <w:bookmarkStart w:id="42" w:name="_Toc285830832"/>
+      <w:bookmarkStart w:id="44" w:name="_Toc285830832"/>
       <w:r>
         <w:rPr>
           <w:rFonts w:ascii="Times New Roman" w:hAnsi="Times New Roman" w:cs="Times New Roman"/>
@@ -28671,7 +29048,7 @@
         </w:rPr>
         <w:t>Môi trường xây dựng hệ thống</w:t>
       </w:r>
-      <w:bookmarkEnd w:id="42"/>
+      <w:bookmarkEnd w:id="44"/>
       <w:r>
         <w:rPr>
           <w:rFonts w:ascii="Times New Roman" w:hAnsi="Times New Roman" w:cs="Times New Roman"/>
@@ -28934,7 +29311,7 @@
           <w:lang w:val="de-DE"/>
         </w:rPr>
       </w:pPr>
-      <w:bookmarkStart w:id="43" w:name="_Toc285830833"/>
+      <w:bookmarkStart w:id="45" w:name="_Toc285830833"/>
       <w:r>
         <w:rPr>
           <w:rFonts w:ascii="Times New Roman" w:hAnsi="Times New Roman" w:cs="Times New Roman"/>
@@ -28955,7 +29332,7 @@
         </w:rPr>
         <w:t>u trúc các lớp</w:t>
       </w:r>
-      <w:bookmarkEnd w:id="43"/>
+      <w:bookmarkEnd w:id="45"/>
     </w:p>
     <w:p>
       <w:pPr>
@@ -29382,7 +29759,7 @@
           <w:lang w:val="de-DE"/>
         </w:rPr>
       </w:pPr>
-      <w:bookmarkStart w:id="44" w:name="_Toc285830834"/>
+      <w:bookmarkStart w:id="46" w:name="_Toc285830834"/>
       <w:r>
         <w:rPr>
           <w:rFonts w:ascii="Times New Roman" w:hAnsi="Times New Roman" w:cs="Times New Roman"/>
@@ -29393,7 +29770,7 @@
         </w:rPr>
         <w:t>Cơ sở dữ liệu DBLP</w:t>
       </w:r>
-      <w:bookmarkEnd w:id="44"/>
+      <w:bookmarkEnd w:id="46"/>
     </w:p>
     <w:p>
       <w:pPr>
@@ -29453,7 +29830,7 @@
                     </pic:cNvPicPr>
                   </pic:nvPicPr>
                   <pic:blipFill>
-                    <a:blip r:embed="rId27"/>
+                    <a:blip r:embed="rId28"/>
                     <a:srcRect/>
                     <a:stretch>
                       <a:fillRect/>
@@ -32308,7 +32685,7 @@
           <w:lang w:val="de-DE"/>
         </w:rPr>
       </w:pPr>
-      <w:bookmarkStart w:id="45" w:name="_Toc285830835"/>
+      <w:bookmarkStart w:id="47" w:name="_Toc285830835"/>
       <w:r>
         <w:rPr>
           <w:rFonts w:ascii="Times New Roman" w:hAnsi="Times New Roman" w:cs="Times New Roman"/>
@@ -32319,7 +32696,7 @@
         </w:rPr>
         <w:t>Giao diện chương trình</w:t>
       </w:r>
-      <w:bookmarkEnd w:id="45"/>
+      <w:bookmarkEnd w:id="47"/>
     </w:p>
     <w:p>
       <w:pPr>
@@ -32385,7 +32762,7 @@
                     </pic:cNvPicPr>
                   </pic:nvPicPr>
                   <pic:blipFill>
-                    <a:blip r:embed="rId28"/>
+                    <a:blip r:embed="rId29"/>
                     <a:srcRect/>
                     <a:stretch>
                       <a:fillRect/>
@@ -32599,7 +32976,7 @@
                     </pic:cNvPicPr>
                   </pic:nvPicPr>
                   <pic:blipFill>
-                    <a:blip r:embed="rId29"/>
+                    <a:blip r:embed="rId30"/>
                     <a:srcRect/>
                     <a:stretch>
                       <a:fillRect/>
@@ -32796,7 +33173,7 @@
           <w:lang w:val="vi-VN"/>
         </w:rPr>
       </w:pPr>
-      <w:bookmarkStart w:id="46" w:name="_Toc285830836"/>
+      <w:bookmarkStart w:id="48" w:name="_Toc285830836"/>
       <w:r>
         <w:rPr>
           <w:rFonts w:ascii="Times New Roman" w:hAnsi="Times New Roman" w:cs="Times New Roman"/>
@@ -32807,7 +33184,7 @@
         </w:rPr>
         <w:t>CHƯƠNG 4: KẾT LUẬN</w:t>
       </w:r>
-      <w:bookmarkEnd w:id="46"/>
+      <w:bookmarkEnd w:id="48"/>
     </w:p>
     <w:p>
       <w:pPr>
@@ -33012,7 +33389,7 @@
           <w:lang w:val="vi-VN"/>
         </w:rPr>
       </w:pPr>
-      <w:bookmarkStart w:id="47" w:name="_Toc285830837"/>
+      <w:bookmarkStart w:id="49" w:name="_Toc285830837"/>
       <w:r>
         <w:rPr>
           <w:rFonts w:ascii="Times New Roman" w:hAnsi="Times New Roman" w:cs="Times New Roman"/>
@@ -33029,7 +33406,7 @@
         </w:rPr>
         <w:t>ham Khảo</w:t>
       </w:r>
-      <w:bookmarkEnd w:id="47"/>
+      <w:bookmarkEnd w:id="49"/>
     </w:p>
     <w:p>
       <w:pPr>
@@ -33041,7 +33418,7 @@
           <w:lang w:val="vi-VN"/>
         </w:rPr>
       </w:pPr>
-      <w:bookmarkStart w:id="48" w:name="_Toc285830838"/>
+      <w:bookmarkStart w:id="50" w:name="_Toc285830838"/>
       <w:r>
         <w:rPr>
           <w:rFonts w:ascii="Times New Roman" w:hAnsi="Times New Roman" w:cs="Times New Roman"/>
@@ -33050,7 +33427,7 @@
         </w:rPr>
         <w:t>Tiếng Việt</w:t>
       </w:r>
-      <w:bookmarkEnd w:id="48"/>
+      <w:bookmarkEnd w:id="50"/>
     </w:p>
     <w:p>
       <w:pPr>
@@ -33134,7 +33511,7 @@
           <w:color w:val="auto"/>
         </w:rPr>
       </w:pPr>
-      <w:bookmarkStart w:id="49" w:name="_Toc285830839"/>
+      <w:bookmarkStart w:id="51" w:name="_Toc285830839"/>
       <w:r>
         <w:rPr>
           <w:rFonts w:ascii="Times New Roman" w:hAnsi="Times New Roman" w:cs="Times New Roman"/>
@@ -33142,7 +33519,7 @@
         </w:rPr>
         <w:t>Tiếng Anh</w:t>
       </w:r>
-      <w:bookmarkEnd w:id="49"/>
+      <w:bookmarkEnd w:id="51"/>
     </w:p>
     <w:p>
       <w:pPr>
@@ -33377,7 +33754,7 @@
           <w:color w:val="auto"/>
         </w:rPr>
       </w:pPr>
-      <w:bookmarkStart w:id="50" w:name="_Toc285830840"/>
+      <w:bookmarkStart w:id="52" w:name="_Toc285830840"/>
       <w:r>
         <w:rPr>
           <w:rFonts w:ascii="Times New Roman" w:hAnsi="Times New Roman" w:cs="Times New Roman"/>
@@ -33385,7 +33762,7 @@
         </w:rPr>
         <w:t>Online</w:t>
       </w:r>
-      <w:bookmarkEnd w:id="50"/>
+      <w:bookmarkEnd w:id="52"/>
     </w:p>
     <w:p>
       <w:pPr>
@@ -33418,7 +33795,7 @@
           <w:szCs w:val="26"/>
         </w:rPr>
       </w:pPr>
-      <w:hyperlink r:id="rId30" w:history="1">
+      <w:hyperlink r:id="rId31" w:history="1">
         <w:r>
           <w:rPr>
             <w:rStyle w:val="Hyperlink"/>
@@ -33468,7 +33845,7 @@
           <w:szCs w:val="26"/>
         </w:rPr>
       </w:pPr>
-      <w:hyperlink r:id="rId31" w:history="1">
+      <w:hyperlink r:id="rId32" w:history="1">
         <w:r>
           <w:rPr>
             <w:rStyle w:val="Hyperlink"/>
@@ -33518,7 +33895,7 @@
           <w:szCs w:val="26"/>
         </w:rPr>
       </w:pPr>
-      <w:hyperlink r:id="rId32" w:history="1">
+      <w:hyperlink r:id="rId33" w:history="1">
         <w:r>
           <w:rPr>
             <w:rStyle w:val="Hyperlink"/>
@@ -33568,7 +33945,7 @@
           <w:szCs w:val="26"/>
         </w:rPr>
       </w:pPr>
-      <w:hyperlink r:id="rId33" w:history="1">
+      <w:hyperlink r:id="rId34" w:history="1">
         <w:r>
           <w:rPr>
             <w:rStyle w:val="Hyperlink"/>
@@ -33618,7 +33995,7 @@
           <w:szCs w:val="26"/>
         </w:rPr>
       </w:pPr>
-      <w:hyperlink r:id="rId34" w:history="1">
+      <w:hyperlink r:id="rId35" w:history="1">
         <w:r>
           <w:rPr>
             <w:rStyle w:val="Hyperlink"/>
@@ -33668,7 +34045,7 @@
           <w:szCs w:val="26"/>
         </w:rPr>
       </w:pPr>
-      <w:hyperlink r:id="rId35" w:history="1">
+      <w:hyperlink r:id="rId36" w:history="1">
         <w:r>
           <w:rPr>
             <w:rStyle w:val="Hyperlink"/>
@@ -33682,7 +34059,7 @@
       <w:r>
         <w:t xml:space="preserve">, </w:t>
       </w:r>
-      <w:hyperlink r:id="rId36" w:history="1">
+      <w:hyperlink r:id="rId37" w:history="1">
         <w:r>
           <w:rPr>
             <w:rStyle w:val="Hyperlink"/>
@@ -33724,7 +34101,7 @@
           <w:szCs w:val="26"/>
         </w:rPr>
       </w:pPr>
-      <w:hyperlink r:id="rId37" w:history="1">
+      <w:hyperlink r:id="rId38" w:history="1">
         <w:r>
           <w:rPr>
             <w:rStyle w:val="Hyperlink"/>
@@ -33766,7 +34143,7 @@
           <w:szCs w:val="26"/>
         </w:rPr>
       </w:pPr>
-      <w:hyperlink r:id="rId38" w:history="1">
+      <w:hyperlink r:id="rId39" w:history="1">
         <w:r>
           <w:rPr>
             <w:rStyle w:val="Hyperlink"/>
@@ -33808,7 +34185,7 @@
           <w:szCs w:val="26"/>
         </w:rPr>
       </w:pPr>
-      <w:hyperlink r:id="rId39" w:history="1">
+      <w:hyperlink r:id="rId40" w:history="1">
         <w:r>
           <w:rPr>
             <w:rStyle w:val="Hyperlink"/>
@@ -33850,7 +34227,7 @@
           <w:sz w:val="26"/>
         </w:rPr>
       </w:pPr>
-      <w:hyperlink r:id="rId40" w:history="1">
+      <w:hyperlink r:id="rId41" w:history="1">
         <w:r>
           <w:rPr>
             <w:rStyle w:val="Hyperlink"/>
@@ -33890,7 +34267,7 @@
           <w:szCs w:val="26"/>
         </w:rPr>
       </w:pPr>
-      <w:hyperlink r:id="rId41" w:history="1">
+      <w:hyperlink r:id="rId42" w:history="1">
         <w:r>
           <w:rPr>
             <w:rStyle w:val="Hyperlink"/>
@@ -33935,7 +34312,7 @@
           <w:lang w:val="vi-VN"/>
         </w:rPr>
       </w:pPr>
-      <w:hyperlink r:id="rId42" w:history="1">
+      <w:hyperlink r:id="rId43" w:history="1">
         <w:r>
           <w:rPr>
             <w:rStyle w:val="Hyperlink"/>
@@ -33978,7 +34355,7 @@
         </w:rPr>
         <w:t xml:space="preserve"> (</w:t>
       </w:r>
-      <w:hyperlink r:id="rId43" w:history="1">
+      <w:hyperlink r:id="rId44" w:history="1">
         <w:r>
           <w:rPr>
             <w:rStyle w:val="Hyperlink"/>
@@ -34009,7 +34386,7 @@
           <w:szCs w:val="26"/>
         </w:rPr>
       </w:pPr>
-      <w:hyperlink r:id="rId44" w:history="1">
+      <w:hyperlink r:id="rId45" w:history="1">
         <w:r>
           <w:rPr>
             <w:rStyle w:val="Hyperlink"/>
@@ -34053,7 +34430,7 @@
           <w:szCs w:val="26"/>
         </w:rPr>
       </w:pPr>
-      <w:hyperlink r:id="rId45" w:history="1">
+      <w:hyperlink r:id="rId46" w:history="1">
         <w:r>
           <w:rPr>
             <w:rStyle w:val="Hyperlink"/>
@@ -34106,7 +34483,7 @@
           <w:szCs w:val="26"/>
         </w:rPr>
       </w:pPr>
-      <w:hyperlink r:id="rId46" w:history="1">
+      <w:hyperlink r:id="rId47" w:history="1">
         <w:r>
           <w:rPr>
             <w:rStyle w:val="Hyperlink"/>
@@ -34160,7 +34537,7 @@
       </w:pPr>
     </w:p>
     <w:sectPr>
-      <w:footerReference w:type="default" r:id="rId47"/>
+      <w:footerReference w:type="default" r:id="rId48"/>
       <w:pgSz w:w="11909" w:h="16834" w:code="9"/>
       <w:pgMar w:top="1440" w:right="1440" w:bottom="1440" w:left="1440" w:header="720" w:footer="720" w:gutter="0"/>
       <w:cols w:space="720"/>
@@ -34216,7 +34593,7 @@
             <w:rPr>
               <w:noProof/>
             </w:rPr>
-            <w:t>33</w:t>
+            <w:t>39</w:t>
           </w:r>
         </w:fldSimple>
       </w:p>

</xml_diff>

<commit_message>
-Update paper QABPSS.doc (100%)
</commit_message>
<xml_diff>
--- a/De Cuong/bao cao luan van/Bao cao luan van v0.2.docx
+++ b/De Cuong/bao cao luan van/Bao cao luan van v0.2.docx
@@ -11275,7 +11275,7 @@
           <v:shape id="_x0000_i1025" type="#_x0000_t75" style="width:9.4pt;height:9.4pt" o:ole="">
             <v:imagedata r:id="rId10" o:title=""/>
           </v:shape>
-          <o:OLEObject Type="Embed" ProgID="Equation.3" ShapeID="_x0000_i1025" DrawAspect="Content" ObjectID="_1359652364" r:id="rId11"/>
+          <o:OLEObject Type="Embed" ProgID="Equation.3" ShapeID="_x0000_i1025" DrawAspect="Content" ObjectID="_1359697566" r:id="rId11"/>
         </w:object>
       </w:r>
       <w:r>
@@ -11297,7 +11297,7 @@
           <v:shape id="_x0000_i1026" type="#_x0000_t75" style="width:9.4pt;height:9.4pt" o:ole="">
             <v:imagedata r:id="rId10" o:title=""/>
           </v:shape>
-          <o:OLEObject Type="Embed" ProgID="Equation.3" ShapeID="_x0000_i1026" DrawAspect="Content" ObjectID="_1359652365" r:id="rId12"/>
+          <o:OLEObject Type="Embed" ProgID="Equation.3" ShapeID="_x0000_i1026" DrawAspect="Content" ObjectID="_1359697567" r:id="rId12"/>
         </w:object>
       </w:r>
       <w:r>
@@ -13480,7 +13480,25 @@
           <w:szCs w:val="26"/>
           <w:lang w:val="vi-VN"/>
         </w:rPr>
-        <w:t>Hình 4 – Lược đồ XML biểu diển mối quan hệ ngữ nghĩa cho cơ sở dữ liệu</w:t>
+        <w:t xml:space="preserve">Hình </w:t>
+      </w:r>
+      <w:r>
+        <w:rPr>
+          <w:rFonts w:ascii="Times New Roman" w:hAnsi="Times New Roman" w:cs="Times New Roman"/>
+          <w:sz w:val="26"/>
+          <w:szCs w:val="26"/>
+          <w:lang w:val="vi-VN"/>
+        </w:rPr>
+        <w:t>3</w:t>
+      </w:r>
+      <w:r>
+        <w:rPr>
+          <w:rFonts w:ascii="Times New Roman" w:hAnsi="Times New Roman" w:cs="Times New Roman"/>
+          <w:sz w:val="26"/>
+          <w:szCs w:val="26"/>
+          <w:lang w:val="vi-VN"/>
+        </w:rPr>
+        <w:t xml:space="preserve"> – Lược đồ XML biểu diển mối quan hệ ngữ nghĩa cho cơ sở dữ liệu</w:t>
       </w:r>
     </w:p>
     <w:p>
@@ -22126,7 +22144,79 @@
           <w:szCs w:val="26"/>
           <w:lang w:val="vi-VN"/>
         </w:rPr>
-        <w:t xml:space="preserve">Ta dựa vào từ quan hệ trong bộ ba được liệt kê ở bước trên. Nó sẽ được đem tra vào các từ quan hệ được liệt kê cho mỗi thuộc tính ở tập tin cấu hình ngữ nghĩa nêu ở mục </w:t>
+        <w:t xml:space="preserve">Ta dựa vào từ quan hệ trong </w:t>
+      </w:r>
+      <w:r>
+        <w:rPr>
+          <w:rFonts w:ascii="Times New Roman" w:hAnsi="Times New Roman" w:cs="Times New Roman"/>
+          <w:sz w:val="26"/>
+          <w:szCs w:val="26"/>
+          <w:lang w:val="vi-VN"/>
+        </w:rPr>
+        <w:t xml:space="preserve">các </w:t>
+      </w:r>
+      <w:r>
+        <w:rPr>
+          <w:rFonts w:ascii="Times New Roman" w:hAnsi="Times New Roman" w:cs="Times New Roman"/>
+          <w:sz w:val="26"/>
+          <w:szCs w:val="26"/>
+          <w:lang w:val="vi-VN"/>
+        </w:rPr>
+        <w:t xml:space="preserve">bộ ba </w:t>
+      </w:r>
+      <w:r>
+        <w:rPr>
+          <w:rFonts w:ascii="Times New Roman" w:hAnsi="Times New Roman" w:cs="Times New Roman"/>
+          <w:sz w:val="26"/>
+          <w:szCs w:val="26"/>
+          <w:lang w:val="vi-VN"/>
+        </w:rPr>
+        <w:t xml:space="preserve">rút </w:t>
+      </w:r>
+      <w:r>
+        <w:rPr>
+          <w:rFonts w:ascii="Times New Roman" w:hAnsi="Times New Roman" w:cs="Times New Roman"/>
+          <w:sz w:val="26"/>
+          <w:szCs w:val="26"/>
+          <w:lang w:val="vi-VN"/>
+        </w:rPr>
+        <w:t>đượ</w:t>
+      </w:r>
+      <w:r>
+        <w:rPr>
+          <w:rFonts w:ascii="Times New Roman" w:hAnsi="Times New Roman" w:cs="Times New Roman"/>
+          <w:sz w:val="26"/>
+          <w:szCs w:val="26"/>
+          <w:lang w:val="vi-VN"/>
+        </w:rPr>
+        <w:t>c</w:t>
+      </w:r>
+      <w:r>
+        <w:rPr>
+          <w:rFonts w:ascii="Times New Roman" w:hAnsi="Times New Roman" w:cs="Times New Roman"/>
+          <w:sz w:val="26"/>
+          <w:szCs w:val="26"/>
+          <w:lang w:val="vi-VN"/>
+        </w:rPr>
+        <w:t xml:space="preserve"> ở bước trên. Nó sẽ được đem tra vào các từ quan hệ được liệt kê </w:t>
+      </w:r>
+      <w:r>
+        <w:rPr>
+          <w:rFonts w:ascii="Times New Roman" w:hAnsi="Times New Roman" w:cs="Times New Roman"/>
+          <w:sz w:val="26"/>
+          <w:szCs w:val="26"/>
+          <w:lang w:val="vi-VN"/>
+        </w:rPr>
+        <w:t xml:space="preserve">sẵn </w:t>
+      </w:r>
+      <w:r>
+        <w:rPr>
+          <w:rFonts w:ascii="Times New Roman" w:hAnsi="Times New Roman" w:cs="Times New Roman"/>
+          <w:sz w:val="26"/>
+          <w:szCs w:val="26"/>
+          <w:lang w:val="vi-VN"/>
+        </w:rPr>
+        <w:t xml:space="preserve">cho mỗi thuộc tính ở tập tin cấu hình ngữ nghĩa nêu ở mục </w:t>
       </w:r>
       <w:r>
         <w:rPr>
@@ -22514,6 +22604,7 @@
     </w:p>
     <w:p>
       <w:pPr>
+        <w:jc w:val="center"/>
         <w:rPr>
           <w:lang w:val="vi-VN"/>
         </w:rPr>
@@ -22525,8 +22616,8 @@
         <w:lastRenderedPageBreak/>
         <w:drawing>
           <wp:inline distT="0" distB="0" distL="0" distR="0">
-            <wp:extent cx="6623685" cy="2790825"/>
-            <wp:effectExtent l="19050" t="0" r="5715" b="0"/>
+            <wp:extent cx="5682035" cy="2631310"/>
+            <wp:effectExtent l="19050" t="0" r="0" b="0"/>
             <wp:docPr id="3" name="Picture 3"/>
             <wp:cNvGraphicFramePr>
               <a:graphicFrameLocks xmlns:a="http://schemas.openxmlformats.org/drawingml/2006/main" noChangeAspect="1"/>
@@ -22550,7 +22641,7 @@
                   <pic:spPr bwMode="auto">
                     <a:xfrm>
                       <a:off x="0" y="0"/>
-                      <a:ext cx="6623685" cy="2790825"/>
+                      <a:ext cx="5683030" cy="2631771"/>
                     </a:xfrm>
                     <a:prstGeom prst="rect">
                       <a:avLst/>
@@ -22574,30 +22665,47 @@
       <w:pPr>
         <w:jc w:val="center"/>
         <w:rPr>
-          <w:lang w:val="vi-VN"/>
-        </w:rPr>
-      </w:pPr>
-      <w:r>
+          <w:rFonts w:ascii="Times New Roman" w:hAnsi="Times New Roman" w:cs="Times New Roman"/>
+          <w:sz w:val="26"/>
+          <w:szCs w:val="26"/>
+          <w:lang w:val="vi-VN"/>
+        </w:rPr>
+      </w:pPr>
+      <w:r>
+        <w:rPr>
+          <w:rFonts w:ascii="Times New Roman" w:hAnsi="Times New Roman" w:cs="Times New Roman"/>
+          <w:sz w:val="26"/>
+          <w:szCs w:val="26"/>
+        </w:rPr>
         <w:t>H</w:t>
       </w:r>
       <w:r>
         <w:rPr>
-          <w:lang w:val="vi-VN"/>
-        </w:rPr>
-        <w:t>ình - Nhận diện thực thể trong bộ ba</w:t>
-      </w:r>
-    </w:p>
-    <w:p>
-      <w:pPr>
-        <w:pStyle w:val="ListParagraph"/>
-        <w:spacing w:line="360" w:lineRule="auto"/>
-        <w:jc w:val="both"/>
-        <w:rPr>
-          <w:rFonts w:ascii="Times New Roman" w:hAnsi="Times New Roman" w:cs="Times New Roman"/>
-          <w:sz w:val="26"/>
-          <w:szCs w:val="26"/>
-        </w:rPr>
-      </w:pPr>
+          <w:rFonts w:ascii="Times New Roman" w:hAnsi="Times New Roman" w:cs="Times New Roman"/>
+          <w:sz w:val="26"/>
+          <w:szCs w:val="26"/>
+          <w:lang w:val="vi-VN"/>
+        </w:rPr>
+        <w:t>ình</w:t>
+      </w:r>
+      <w:r>
+        <w:rPr>
+          <w:rFonts w:ascii="Times New Roman" w:hAnsi="Times New Roman" w:cs="Times New Roman"/>
+          <w:sz w:val="26"/>
+          <w:szCs w:val="26"/>
+          <w:lang w:val="vi-VN"/>
+        </w:rPr>
+        <w:t xml:space="preserve"> 4</w:t>
+      </w:r>
+      <w:r>
+        <w:rPr>
+          <w:rFonts w:ascii="Times New Roman" w:hAnsi="Times New Roman" w:cs="Times New Roman"/>
+          <w:sz w:val="26"/>
+          <w:szCs w:val="26"/>
+          <w:lang w:val="vi-VN"/>
+        </w:rPr>
+        <w:t xml:space="preserve"> - Nhận diện thực thể trong bộ ba</w:t>
+      </w:r>
     </w:p>
     <w:p>
       <w:pPr>
@@ -22901,7 +23009,6 @@
           <w:szCs w:val="26"/>
           <w:lang w:val="vi-VN"/>
         </w:rPr>
-        <w:lastRenderedPageBreak/>
         <w:t>Nếu không xác định được thuộc tính, việc ánh xạ này sẽ được ưu tiên cho các thuộc tính đại diện của cho tên bảng (</w:t>
       </w:r>
       <w:r>
@@ -22982,6 +23089,7 @@
           <w:szCs w:val="26"/>
           <w:lang w:val="vi-VN"/>
         </w:rPr>
+        <w:lastRenderedPageBreak/>
         <w:t xml:space="preserve">Nếu giá trị của thực thể có kiểu dữ liệu là chuỗi(String) thì chỉ tìm ở các thuộc tính có kiểu dữ liệu là chuỗi(String), nếu kiểu dữ liệu là số(Integer) thì sẽ tìm ở những thuộc tính có kiểu dữ liệu là số(Integer)... </w:t>
       </w:r>
     </w:p>
@@ -23222,117 +23330,126 @@
           <w:szCs w:val="26"/>
           <w:lang w:val="vi-VN"/>
         </w:rPr>
+        <w:t xml:space="preserve">Như vậy, với cách này đầu tiên ta chỉ cần tìm các bảng mà tên của nó có độ tương đồng về nghĩa với thực thể không đặt tên trong </w:t>
+      </w:r>
+      <w:r>
+        <w:rPr>
+          <w:rFonts w:ascii="Times New Roman" w:hAnsi="Times New Roman" w:cs="Times New Roman"/>
+          <w:sz w:val="26"/>
+          <w:szCs w:val="26"/>
+          <w:lang w:val="vi-VN"/>
+        </w:rPr>
+        <w:t xml:space="preserve">một </w:t>
+      </w:r>
+      <w:r>
+        <w:rPr>
+          <w:rFonts w:ascii="Times New Roman" w:hAnsi="Times New Roman" w:cs="Times New Roman"/>
+          <w:sz w:val="26"/>
+          <w:szCs w:val="26"/>
+          <w:lang w:val="vi-VN"/>
+        </w:rPr>
+        <w:t>mức</w:t>
+      </w:r>
+      <w:r>
+        <w:rPr>
+          <w:rFonts w:ascii="Times New Roman" w:hAnsi="Times New Roman" w:cs="Times New Roman"/>
+          <w:sz w:val="26"/>
+          <w:szCs w:val="26"/>
+          <w:lang w:val="vi-VN"/>
+        </w:rPr>
+        <w:t xml:space="preserve"> giới hạn</w:t>
+      </w:r>
+      <w:r>
+        <w:rPr>
+          <w:rFonts w:ascii="Times New Roman" w:hAnsi="Times New Roman" w:cs="Times New Roman"/>
+          <w:sz w:val="26"/>
+          <w:szCs w:val="26"/>
+          <w:lang w:val="vi-VN"/>
+        </w:rPr>
+        <w:t xml:space="preserve">. Theo </w:t>
+      </w:r>
+      <w:r>
+        <w:rPr>
+          <w:rFonts w:ascii="Times New Roman" w:hAnsi="Times New Roman" w:cs="Times New Roman"/>
+          <w:sz w:val="26"/>
+          <w:szCs w:val="26"/>
+          <w:lang w:val="vi-VN"/>
+        </w:rPr>
+        <w:t>quá trình thực nghiệm</w:t>
+      </w:r>
+      <w:r>
+        <w:rPr>
+          <w:rFonts w:ascii="Times New Roman" w:hAnsi="Times New Roman" w:cs="Times New Roman"/>
+          <w:sz w:val="26"/>
+          <w:szCs w:val="26"/>
+          <w:lang w:val="vi-VN"/>
+        </w:rPr>
+        <w:t xml:space="preserve">, thì </w:t>
+      </w:r>
+      <w:r>
+        <w:rPr>
+          <w:rFonts w:ascii="Times New Roman" w:hAnsi="Times New Roman" w:cs="Times New Roman"/>
+          <w:sz w:val="26"/>
+          <w:szCs w:val="26"/>
+          <w:lang w:val="vi-VN"/>
+        </w:rPr>
+        <w:t xml:space="preserve">nhóm chỉ xét </w:t>
+      </w:r>
+      <w:r>
+        <w:rPr>
+          <w:rFonts w:ascii="Times New Roman" w:hAnsi="Times New Roman" w:cs="Times New Roman"/>
+          <w:sz w:val="26"/>
+          <w:szCs w:val="26"/>
+          <w:lang w:val="vi-VN"/>
+        </w:rPr>
+        <w:t xml:space="preserve">độ tương đồng trên </w:t>
+      </w:r>
+      <w:r>
+        <w:rPr>
+          <w:rFonts w:ascii="Times New Roman" w:hAnsi="Times New Roman" w:cs="Times New Roman"/>
+          <w:sz w:val="26"/>
+          <w:szCs w:val="26"/>
+          <w:lang w:val="vi-VN"/>
+        </w:rPr>
+        <w:t>6</w:t>
+      </w:r>
+      <w:r>
+        <w:rPr>
+          <w:rFonts w:ascii="Times New Roman" w:hAnsi="Times New Roman" w:cs="Times New Roman"/>
+          <w:sz w:val="26"/>
+          <w:szCs w:val="26"/>
+          <w:lang w:val="vi-VN"/>
+        </w:rPr>
+        <w:t>.5.</w:t>
+      </w:r>
+      <w:r>
+        <w:rPr>
+          <w:rFonts w:ascii="Times New Roman" w:hAnsi="Times New Roman" w:cs="Times New Roman"/>
+          <w:color w:val="FF0000"/>
+          <w:sz w:val="26"/>
+          <w:szCs w:val="26"/>
+          <w:lang w:val="vi-VN"/>
+        </w:rPr>
+        <w:t xml:space="preserve"> </w:t>
+      </w:r>
+      <w:r>
+        <w:rPr>
+          <w:rFonts w:ascii="Times New Roman" w:hAnsi="Times New Roman" w:cs="Times New Roman"/>
+          <w:sz w:val="26"/>
+          <w:szCs w:val="26"/>
+          <w:lang w:val="vi-VN"/>
+        </w:rPr>
+        <w:t xml:space="preserve">Theo một thứ tự ưu tiên, đầu tiên sẽ dùng công cụ so sánh với các tên bảng trong cơ sở dữ liệu. Nếu kết quả đều không </w:t>
+      </w:r>
+      <w:r>
+        <w:rPr>
+          <w:rFonts w:ascii="Times New Roman" w:hAnsi="Times New Roman" w:cs="Times New Roman"/>
+          <w:sz w:val="26"/>
+          <w:szCs w:val="26"/>
+          <w:lang w:val="vi-VN"/>
+        </w:rPr>
         <w:lastRenderedPageBreak/>
-        <w:t xml:space="preserve">Như vậy, với cách này đầu tiên ta chỉ cần tìm các bảng mà tên của nó có độ tương đồng về nghĩa với thực thể không đặt tên trong </w:t>
-      </w:r>
-      <w:r>
-        <w:rPr>
-          <w:rFonts w:ascii="Times New Roman" w:hAnsi="Times New Roman" w:cs="Times New Roman"/>
-          <w:sz w:val="26"/>
-          <w:szCs w:val="26"/>
-          <w:lang w:val="vi-VN"/>
-        </w:rPr>
-        <w:t xml:space="preserve">một </w:t>
-      </w:r>
-      <w:r>
-        <w:rPr>
-          <w:rFonts w:ascii="Times New Roman" w:hAnsi="Times New Roman" w:cs="Times New Roman"/>
-          <w:sz w:val="26"/>
-          <w:szCs w:val="26"/>
-          <w:lang w:val="vi-VN"/>
-        </w:rPr>
-        <w:t>mức</w:t>
-      </w:r>
-      <w:r>
-        <w:rPr>
-          <w:rFonts w:ascii="Times New Roman" w:hAnsi="Times New Roman" w:cs="Times New Roman"/>
-          <w:sz w:val="26"/>
-          <w:szCs w:val="26"/>
-          <w:lang w:val="vi-VN"/>
-        </w:rPr>
-        <w:t xml:space="preserve"> giới hạn</w:t>
-      </w:r>
-      <w:r>
-        <w:rPr>
-          <w:rFonts w:ascii="Times New Roman" w:hAnsi="Times New Roman" w:cs="Times New Roman"/>
-          <w:sz w:val="26"/>
-          <w:szCs w:val="26"/>
-          <w:lang w:val="vi-VN"/>
-        </w:rPr>
-        <w:t xml:space="preserve">. Theo </w:t>
-      </w:r>
-      <w:r>
-        <w:rPr>
-          <w:rFonts w:ascii="Times New Roman" w:hAnsi="Times New Roman" w:cs="Times New Roman"/>
-          <w:sz w:val="26"/>
-          <w:szCs w:val="26"/>
-          <w:lang w:val="vi-VN"/>
-        </w:rPr>
-        <w:t>quá trình thực nghiệm</w:t>
-      </w:r>
-      <w:r>
-        <w:rPr>
-          <w:rFonts w:ascii="Times New Roman" w:hAnsi="Times New Roman" w:cs="Times New Roman"/>
-          <w:sz w:val="26"/>
-          <w:szCs w:val="26"/>
-          <w:lang w:val="vi-VN"/>
-        </w:rPr>
-        <w:t xml:space="preserve">, thì </w:t>
-      </w:r>
-      <w:r>
-        <w:rPr>
-          <w:rFonts w:ascii="Times New Roman" w:hAnsi="Times New Roman" w:cs="Times New Roman"/>
-          <w:sz w:val="26"/>
-          <w:szCs w:val="26"/>
-          <w:lang w:val="vi-VN"/>
-        </w:rPr>
-        <w:t xml:space="preserve">nhóm chỉ xét </w:t>
-      </w:r>
-      <w:r>
-        <w:rPr>
-          <w:rFonts w:ascii="Times New Roman" w:hAnsi="Times New Roman" w:cs="Times New Roman"/>
-          <w:sz w:val="26"/>
-          <w:szCs w:val="26"/>
-          <w:lang w:val="vi-VN"/>
-        </w:rPr>
-        <w:t xml:space="preserve">độ tương đồng trên </w:t>
-      </w:r>
-      <w:r>
-        <w:rPr>
-          <w:rFonts w:ascii="Times New Roman" w:hAnsi="Times New Roman" w:cs="Times New Roman"/>
-          <w:sz w:val="26"/>
-          <w:szCs w:val="26"/>
-          <w:lang w:val="vi-VN"/>
-        </w:rPr>
-        <w:t>6</w:t>
-      </w:r>
-      <w:r>
-        <w:rPr>
-          <w:rFonts w:ascii="Times New Roman" w:hAnsi="Times New Roman" w:cs="Times New Roman"/>
-          <w:sz w:val="26"/>
-          <w:szCs w:val="26"/>
-          <w:lang w:val="vi-VN"/>
-        </w:rPr>
-        <w:t>.5.</w:t>
-      </w:r>
-      <w:r>
-        <w:rPr>
-          <w:rFonts w:ascii="Times New Roman" w:hAnsi="Times New Roman" w:cs="Times New Roman"/>
-          <w:color w:val="FF0000"/>
-          <w:sz w:val="26"/>
-          <w:szCs w:val="26"/>
-          <w:lang w:val="vi-VN"/>
-        </w:rPr>
-        <w:t xml:space="preserve"> </w:t>
-      </w:r>
-      <w:r>
-        <w:rPr>
-          <w:rFonts w:ascii="Times New Roman" w:hAnsi="Times New Roman" w:cs="Times New Roman"/>
-          <w:sz w:val="26"/>
-          <w:szCs w:val="26"/>
-          <w:lang w:val="vi-VN"/>
-        </w:rPr>
-        <w:t>Theo một thứ tự ưu tiên, đầu tiên sẽ dùng công cụ so sánh với các tên bảng trong cơ sở dữ liệu. Nếu kết quả đều không thỏa, ta so sánh tiếp với các thuộc tính trong các bảng. Nếu kết quả vẫn tiếp tục không thỏa, ta chọn thuộc tính hay tên bảng có độ tương đồng cao nhất.</w:t>
+        <w:t>thỏa, ta so sánh tiếp với các thuộc tính trong các bảng. Nếu kết quả vẫn tiếp tục không thỏa, ta chọn thuộc tính hay tên bảng có độ tương đồng cao nhất.</w:t>
       </w:r>
     </w:p>
     <w:p>
@@ -23548,54 +23665,6 @@
         </w:rPr>
         <w:t>.</w:t>
       </w:r>
-    </w:p>
-    <w:p>
-      <w:pPr>
-        <w:spacing w:line="360" w:lineRule="auto"/>
-        <w:jc w:val="both"/>
-        <w:rPr>
-          <w:rFonts w:ascii="Times New Roman" w:hAnsi="Times New Roman" w:cs="Times New Roman"/>
-          <w:sz w:val="26"/>
-          <w:szCs w:val="26"/>
-          <w:lang w:val="vi-VN"/>
-        </w:rPr>
-      </w:pPr>
-    </w:p>
-    <w:p>
-      <w:pPr>
-        <w:spacing w:line="360" w:lineRule="auto"/>
-        <w:jc w:val="both"/>
-        <w:rPr>
-          <w:rFonts w:ascii="Times New Roman" w:hAnsi="Times New Roman" w:cs="Times New Roman"/>
-          <w:sz w:val="26"/>
-          <w:szCs w:val="26"/>
-          <w:lang w:val="vi-VN"/>
-        </w:rPr>
-      </w:pPr>
-    </w:p>
-    <w:p>
-      <w:pPr>
-        <w:spacing w:line="360" w:lineRule="auto"/>
-        <w:jc w:val="both"/>
-        <w:rPr>
-          <w:rFonts w:ascii="Times New Roman" w:hAnsi="Times New Roman" w:cs="Times New Roman"/>
-          <w:sz w:val="26"/>
-          <w:szCs w:val="26"/>
-          <w:lang w:val="vi-VN"/>
-        </w:rPr>
-      </w:pPr>
-    </w:p>
-    <w:p>
-      <w:pPr>
-        <w:spacing w:line="360" w:lineRule="auto"/>
-        <w:jc w:val="both"/>
-        <w:rPr>
-          <w:rFonts w:ascii="Times New Roman" w:hAnsi="Times New Roman" w:cs="Times New Roman"/>
-          <w:sz w:val="26"/>
-          <w:szCs w:val="26"/>
-          <w:lang w:val="vi-VN"/>
-        </w:rPr>
-      </w:pPr>
     </w:p>
     <w:p>
       <w:pPr>
@@ -23769,7 +23838,6 @@
           <w:szCs w:val="26"/>
           <w:lang w:val="vi-VN"/>
         </w:rPr>
-        <w:lastRenderedPageBreak/>
         <w:t xml:space="preserve">Với các hỏi What và Which: xác định dựa trên danh từ đứng sau nó (vd: Which books ... thì lấy từ books là đối tượng SELECT). </w:t>
       </w:r>
     </w:p>
@@ -23951,6 +24019,7 @@
           <w:sz w:val="26"/>
           <w:szCs w:val="26"/>
         </w:rPr>
+        <w:lastRenderedPageBreak/>
         <w:t>Đối tượng truy vấn</w:t>
       </w:r>
       <w:r>
@@ -24294,119 +24363,119 @@
           <w:sz w:val="26"/>
           <w:szCs w:val="26"/>
         </w:rPr>
+        <w:t>Nguồn truy vấn</w:t>
+      </w:r>
+      <w:r>
+        <w:rPr>
+          <w:rFonts w:ascii="Times New Roman" w:hAnsi="Times New Roman" w:cs="Times New Roman"/>
+          <w:b/>
+          <w:sz w:val="26"/>
+          <w:szCs w:val="26"/>
+          <w:lang w:val="vi-VN"/>
+        </w:rPr>
+        <w:t xml:space="preserve"> (FROM)</w:t>
+      </w:r>
+      <w:r>
+        <w:rPr>
+          <w:rFonts w:ascii="Times New Roman" w:hAnsi="Times New Roman" w:cs="Times New Roman"/>
+          <w:b/>
+          <w:sz w:val="26"/>
+          <w:szCs w:val="26"/>
+        </w:rPr>
+        <w:t>:</w:t>
+      </w:r>
+    </w:p>
+    <w:p>
+      <w:pPr>
+        <w:spacing w:line="360" w:lineRule="auto"/>
+        <w:jc w:val="both"/>
+        <w:rPr>
+          <w:rFonts w:ascii="Times New Roman" w:hAnsi="Times New Roman" w:cs="Times New Roman"/>
+          <w:sz w:val="26"/>
+          <w:szCs w:val="26"/>
+        </w:rPr>
+      </w:pPr>
+      <w:r>
+        <w:rPr>
+          <w:rFonts w:ascii="Times New Roman" w:hAnsi="Times New Roman" w:cs="Times New Roman"/>
+          <w:sz w:val="26"/>
+          <w:szCs w:val="26"/>
+        </w:rPr>
+        <w:t>Ta cần lập danh sách tất cả các tên table từ danh sách các bộ ba, nếu có  thuộc tính có mapping-table hoặc related-table thì thêm mapping-table hoặc related-table đó vào nguồn truy xuất.</w:t>
+      </w:r>
+    </w:p>
+    <w:p>
+      <w:pPr>
+        <w:spacing w:line="360" w:lineRule="auto"/>
+        <w:jc w:val="both"/>
+        <w:rPr>
+          <w:rFonts w:ascii="Times New Roman" w:hAnsi="Times New Roman" w:cs="Times New Roman"/>
+          <w:sz w:val="26"/>
+          <w:szCs w:val="26"/>
+        </w:rPr>
+      </w:pPr>
+      <w:r>
+        <w:rPr>
+          <w:rFonts w:ascii="Times New Roman" w:hAnsi="Times New Roman" w:cs="Times New Roman"/>
+          <w:sz w:val="26"/>
+          <w:szCs w:val="26"/>
+        </w:rPr>
+        <w:t>Ví dụ: Với câu hỏi: Who write “</w:t>
+      </w:r>
+      <w:r>
+        <w:rPr>
+          <w:rFonts w:ascii="Times New Roman" w:hAnsi="Times New Roman" w:cs="Times New Roman"/>
+          <w:color w:val="1F497D" w:themeColor="text2"/>
+          <w:sz w:val="26"/>
+          <w:szCs w:val="26"/>
+        </w:rPr>
+        <w:t>Active Database Systems</w:t>
+      </w:r>
+      <w:r>
+        <w:rPr>
+          <w:rFonts w:ascii="Times New Roman" w:hAnsi="Times New Roman" w:cs="Times New Roman"/>
+          <w:sz w:val="26"/>
+          <w:szCs w:val="26"/>
+        </w:rPr>
+        <w:t>”</w:t>
+      </w:r>
+    </w:p>
+    <w:p>
+      <w:pPr>
+        <w:spacing w:line="360" w:lineRule="auto"/>
+        <w:jc w:val="both"/>
+        <w:rPr>
+          <w:rFonts w:ascii="Times New Roman" w:hAnsi="Times New Roman" w:cs="Times New Roman"/>
+          <w:sz w:val="26"/>
+          <w:szCs w:val="26"/>
+        </w:rPr>
+      </w:pPr>
+      <w:r>
+        <w:rPr>
+          <w:rFonts w:ascii="Times New Roman" w:hAnsi="Times New Roman" w:cs="Times New Roman"/>
+          <w:sz w:val="26"/>
+          <w:szCs w:val="26"/>
+        </w:rPr>
+        <w:t>Ta có bộ 3 quan hệ  &lt; Book , write,  Who:author&gt;,&lt;Book,has title, “Harry Potter”:title&gt;</w:t>
+      </w:r>
+    </w:p>
+    <w:p>
+      <w:pPr>
+        <w:spacing w:line="360" w:lineRule="auto"/>
+        <w:jc w:val="both"/>
+        <w:rPr>
+          <w:rFonts w:ascii="Times New Roman" w:hAnsi="Times New Roman" w:cs="Times New Roman"/>
+          <w:sz w:val="26"/>
+          <w:szCs w:val="26"/>
+        </w:rPr>
+      </w:pPr>
+      <w:r>
+        <w:rPr>
+          <w:rFonts w:ascii="Times New Roman" w:hAnsi="Times New Roman" w:cs="Times New Roman"/>
+          <w:sz w:val="26"/>
+          <w:szCs w:val="26"/>
+        </w:rPr>
         <w:lastRenderedPageBreak/>
-        <w:t>Nguồn truy vấn</w:t>
-      </w:r>
-      <w:r>
-        <w:rPr>
-          <w:rFonts w:ascii="Times New Roman" w:hAnsi="Times New Roman" w:cs="Times New Roman"/>
-          <w:b/>
-          <w:sz w:val="26"/>
-          <w:szCs w:val="26"/>
-          <w:lang w:val="vi-VN"/>
-        </w:rPr>
-        <w:t xml:space="preserve"> (FROM)</w:t>
-      </w:r>
-      <w:r>
-        <w:rPr>
-          <w:rFonts w:ascii="Times New Roman" w:hAnsi="Times New Roman" w:cs="Times New Roman"/>
-          <w:b/>
-          <w:sz w:val="26"/>
-          <w:szCs w:val="26"/>
-        </w:rPr>
-        <w:t>:</w:t>
-      </w:r>
-    </w:p>
-    <w:p>
-      <w:pPr>
-        <w:spacing w:line="360" w:lineRule="auto"/>
-        <w:jc w:val="both"/>
-        <w:rPr>
-          <w:rFonts w:ascii="Times New Roman" w:hAnsi="Times New Roman" w:cs="Times New Roman"/>
-          <w:sz w:val="26"/>
-          <w:szCs w:val="26"/>
-        </w:rPr>
-      </w:pPr>
-      <w:r>
-        <w:rPr>
-          <w:rFonts w:ascii="Times New Roman" w:hAnsi="Times New Roman" w:cs="Times New Roman"/>
-          <w:sz w:val="26"/>
-          <w:szCs w:val="26"/>
-        </w:rPr>
-        <w:t>Ta cần lập danh sách tất cả các tên table từ danh sách các bộ ba, nếu có  thuộc tính có mapping-table hoặc related-table thì thêm mapping-table hoặc related-table đó vào nguồn truy xuất.</w:t>
-      </w:r>
-    </w:p>
-    <w:p>
-      <w:pPr>
-        <w:spacing w:line="360" w:lineRule="auto"/>
-        <w:jc w:val="both"/>
-        <w:rPr>
-          <w:rFonts w:ascii="Times New Roman" w:hAnsi="Times New Roman" w:cs="Times New Roman"/>
-          <w:sz w:val="26"/>
-          <w:szCs w:val="26"/>
-        </w:rPr>
-      </w:pPr>
-      <w:r>
-        <w:rPr>
-          <w:rFonts w:ascii="Times New Roman" w:hAnsi="Times New Roman" w:cs="Times New Roman"/>
-          <w:sz w:val="26"/>
-          <w:szCs w:val="26"/>
-        </w:rPr>
-        <w:t>Ví dụ: Với câu hỏi: Who write “</w:t>
-      </w:r>
-      <w:r>
-        <w:rPr>
-          <w:rFonts w:ascii="Times New Roman" w:hAnsi="Times New Roman" w:cs="Times New Roman"/>
-          <w:color w:val="1F497D" w:themeColor="text2"/>
-          <w:sz w:val="26"/>
-          <w:szCs w:val="26"/>
-        </w:rPr>
-        <w:t>Active Database Systems</w:t>
-      </w:r>
-      <w:r>
-        <w:rPr>
-          <w:rFonts w:ascii="Times New Roman" w:hAnsi="Times New Roman" w:cs="Times New Roman"/>
-          <w:sz w:val="26"/>
-          <w:szCs w:val="26"/>
-        </w:rPr>
-        <w:t>”</w:t>
-      </w:r>
-    </w:p>
-    <w:p>
-      <w:pPr>
-        <w:spacing w:line="360" w:lineRule="auto"/>
-        <w:jc w:val="both"/>
-        <w:rPr>
-          <w:rFonts w:ascii="Times New Roman" w:hAnsi="Times New Roman" w:cs="Times New Roman"/>
-          <w:sz w:val="26"/>
-          <w:szCs w:val="26"/>
-        </w:rPr>
-      </w:pPr>
-      <w:r>
-        <w:rPr>
-          <w:rFonts w:ascii="Times New Roman" w:hAnsi="Times New Roman" w:cs="Times New Roman"/>
-          <w:sz w:val="26"/>
-          <w:szCs w:val="26"/>
-        </w:rPr>
-        <w:t>Ta có bộ 3 quan hệ  &lt; Book , write,  Who:author&gt;,&lt;Book,has title, “Harry Potter”:title&gt;</w:t>
-      </w:r>
-    </w:p>
-    <w:p>
-      <w:pPr>
-        <w:spacing w:line="360" w:lineRule="auto"/>
-        <w:jc w:val="both"/>
-        <w:rPr>
-          <w:rFonts w:ascii="Times New Roman" w:hAnsi="Times New Roman" w:cs="Times New Roman"/>
-          <w:sz w:val="26"/>
-          <w:szCs w:val="26"/>
-        </w:rPr>
-      </w:pPr>
-      <w:r>
-        <w:rPr>
-          <w:rFonts w:ascii="Times New Roman" w:hAnsi="Times New Roman" w:cs="Times New Roman"/>
-          <w:sz w:val="26"/>
-          <w:szCs w:val="26"/>
-        </w:rPr>
         <w:t>Ở</w:t>
       </w:r>
       <w:r>
@@ -24809,7 +24878,6 @@
           <w:sz w:val="26"/>
           <w:szCs w:val="26"/>
         </w:rPr>
-        <w:lastRenderedPageBreak/>
         <w:t>and</w:t>
       </w:r>
       <w:r>
@@ -24968,6 +25036,7 @@
           <w:sz w:val="26"/>
           <w:szCs w:val="26"/>
         </w:rPr>
+        <w:lastRenderedPageBreak/>
         <w:t>Table_chứa_thuộc_tính_đó.</w:t>
       </w:r>
       <w:r>
@@ -25408,7 +25477,6 @@
           <w:sz w:val="26"/>
           <w:szCs w:val="26"/>
         </w:rPr>
-        <w:lastRenderedPageBreak/>
         <w:t>book.title =  “</w:t>
       </w:r>
       <w:r>
@@ -25566,6 +25634,7 @@
           <w:sz w:val="26"/>
           <w:szCs w:val="26"/>
         </w:rPr>
+        <w:lastRenderedPageBreak/>
         <w:t>Bước 1: Tiền xử lý câu hỏi</w:t>
       </w:r>
     </w:p>
@@ -25850,7 +25919,6 @@
           <w:sz w:val="26"/>
           <w:szCs w:val="26"/>
         </w:rPr>
-        <w:lastRenderedPageBreak/>
         <w:t>Bước 2: Liệt kê các bộ 3 quan hệ về từ</w:t>
       </w:r>
     </w:p>
@@ -25992,6 +26060,7 @@
           <w:sz w:val="26"/>
           <w:szCs w:val="26"/>
         </w:rPr>
+        <w:lastRenderedPageBreak/>
         <w:t>Đầu ra: Bộ ba quan hệ &lt;thực thể, loại quan hệ, thực thể&gt;.</w:t>
       </w:r>
     </w:p>
@@ -26312,7 +26381,6 @@
           <w:sz w:val="26"/>
           <w:szCs w:val="26"/>
         </w:rPr>
-        <w:lastRenderedPageBreak/>
         <w:t>Câu truy vấn:</w:t>
       </w:r>
     </w:p>
@@ -26428,6 +26496,7 @@
           <w:sz w:val="26"/>
           <w:szCs w:val="26"/>
         </w:rPr>
+        <w:lastRenderedPageBreak/>
         <w:t>Bước 1: Tiền xử lý câu hỏi.</w:t>
       </w:r>
     </w:p>
@@ -26747,7 +26816,6 @@
           <w:sz w:val="26"/>
           <w:szCs w:val="26"/>
         </w:rPr>
-        <w:lastRenderedPageBreak/>
         <w:t>Đầu ra: Tập các bộ ba quan hệ về từ và từ loại tương ứng</w:t>
       </w:r>
     </w:p>
@@ -26874,6 +26942,7 @@
           <w:sz w:val="26"/>
           <w:szCs w:val="26"/>
         </w:rPr>
+        <w:lastRenderedPageBreak/>
         <w:t xml:space="preserve">Kết quả: </w:t>
       </w:r>
     </w:p>
@@ -27216,108 +27285,108 @@
           <w:szCs w:val="26"/>
           <w:lang w:val="vi-VN"/>
         </w:rPr>
+        <w:t>a</w:t>
+      </w:r>
+      <w:r>
+        <w:rPr>
+          <w:rFonts w:ascii="Times New Roman" w:hAnsi="Times New Roman" w:cs="Times New Roman"/>
+          <w:sz w:val="26"/>
+          <w:szCs w:val="26"/>
+        </w:rPr>
+        <w:t xml:space="preserve">nd dblp_pub_new.id = dblp_author_pub_ref.pub_id </w:t>
+      </w:r>
+    </w:p>
+    <w:p>
+      <w:pPr>
+        <w:spacing w:line="360" w:lineRule="auto"/>
+        <w:rPr>
+          <w:rFonts w:ascii="Times New Roman" w:hAnsi="Times New Roman" w:cs="Times New Roman"/>
+          <w:i/>
+          <w:sz w:val="26"/>
+          <w:szCs w:val="26"/>
+        </w:rPr>
+      </w:pPr>
+      <w:r>
+        <w:rPr>
+          <w:rFonts w:ascii="Times New Roman" w:hAnsi="Times New Roman" w:cs="Times New Roman"/>
+          <w:i/>
+          <w:sz w:val="26"/>
+          <w:szCs w:val="26"/>
+        </w:rPr>
+        <w:t>Câu truy vấn:</w:t>
+      </w:r>
+    </w:p>
+    <w:p>
+      <w:pPr>
+        <w:spacing w:line="360" w:lineRule="auto"/>
+        <w:rPr>
+          <w:rFonts w:ascii="Times New Roman" w:hAnsi="Times New Roman" w:cs="Times New Roman"/>
+          <w:sz w:val="26"/>
+          <w:szCs w:val="26"/>
+        </w:rPr>
+      </w:pPr>
+      <w:r>
+        <w:rPr>
+          <w:rFonts w:ascii="Times New Roman" w:hAnsi="Times New Roman" w:cs="Times New Roman"/>
+          <w:sz w:val="26"/>
+          <w:szCs w:val="26"/>
+        </w:rPr>
+        <w:t>Select select distinct dblp_author_pub_ref.author</w:t>
+      </w:r>
+    </w:p>
+    <w:p>
+      <w:pPr>
+        <w:spacing w:line="360" w:lineRule="auto"/>
+        <w:rPr>
+          <w:rFonts w:ascii="Times New Roman" w:hAnsi="Times New Roman" w:cs="Times New Roman"/>
+          <w:sz w:val="26"/>
+          <w:szCs w:val="26"/>
+        </w:rPr>
+      </w:pPr>
+      <w:r>
+        <w:rPr>
+          <w:rFonts w:ascii="Times New Roman" w:hAnsi="Times New Roman" w:cs="Times New Roman"/>
+          <w:sz w:val="26"/>
+          <w:szCs w:val="26"/>
+        </w:rPr>
+        <w:t>From dblp_pub_new, dblp_author_pub_ref</w:t>
+      </w:r>
+    </w:p>
+    <w:p>
+      <w:pPr>
+        <w:spacing w:line="360" w:lineRule="auto"/>
+        <w:rPr>
+          <w:rFonts w:ascii="Times New Roman" w:hAnsi="Times New Roman" w:cs="Times New Roman"/>
+          <w:sz w:val="26"/>
+          <w:szCs w:val="26"/>
+        </w:rPr>
+      </w:pPr>
+      <w:r>
+        <w:rPr>
+          <w:rFonts w:ascii="Times New Roman" w:hAnsi="Times New Roman" w:cs="Times New Roman"/>
+          <w:sz w:val="26"/>
+          <w:szCs w:val="26"/>
+        </w:rPr>
+        <w:t xml:space="preserve">Where publication.title = “Active Database Systems” </w:t>
+      </w:r>
+    </w:p>
+    <w:p>
+      <w:pPr>
+        <w:rPr>
+          <w:rFonts w:ascii="Times New Roman" w:hAnsi="Times New Roman" w:cs="Times New Roman"/>
+          <w:sz w:val="26"/>
+          <w:szCs w:val="26"/>
+          <w:lang w:val="vi-VN"/>
+        </w:rPr>
+      </w:pPr>
+      <w:r>
+        <w:rPr>
+          <w:rFonts w:ascii="Times New Roman" w:hAnsi="Times New Roman" w:cs="Times New Roman"/>
+          <w:sz w:val="26"/>
+          <w:szCs w:val="26"/>
+          <w:lang w:val="vi-VN"/>
+        </w:rPr>
         <w:lastRenderedPageBreak/>
-        <w:t>a</w:t>
-      </w:r>
-      <w:r>
-        <w:rPr>
-          <w:rFonts w:ascii="Times New Roman" w:hAnsi="Times New Roman" w:cs="Times New Roman"/>
-          <w:sz w:val="26"/>
-          <w:szCs w:val="26"/>
-        </w:rPr>
-        <w:t xml:space="preserve">nd dblp_pub_new.id = dblp_author_pub_ref.pub_id </w:t>
-      </w:r>
-    </w:p>
-    <w:p>
-      <w:pPr>
-        <w:spacing w:line="360" w:lineRule="auto"/>
-        <w:rPr>
-          <w:rFonts w:ascii="Times New Roman" w:hAnsi="Times New Roman" w:cs="Times New Roman"/>
-          <w:i/>
-          <w:sz w:val="26"/>
-          <w:szCs w:val="26"/>
-        </w:rPr>
-      </w:pPr>
-      <w:r>
-        <w:rPr>
-          <w:rFonts w:ascii="Times New Roman" w:hAnsi="Times New Roman" w:cs="Times New Roman"/>
-          <w:i/>
-          <w:sz w:val="26"/>
-          <w:szCs w:val="26"/>
-        </w:rPr>
-        <w:t>Câu truy vấn:</w:t>
-      </w:r>
-    </w:p>
-    <w:p>
-      <w:pPr>
-        <w:spacing w:line="360" w:lineRule="auto"/>
-        <w:rPr>
-          <w:rFonts w:ascii="Times New Roman" w:hAnsi="Times New Roman" w:cs="Times New Roman"/>
-          <w:sz w:val="26"/>
-          <w:szCs w:val="26"/>
-        </w:rPr>
-      </w:pPr>
-      <w:r>
-        <w:rPr>
-          <w:rFonts w:ascii="Times New Roman" w:hAnsi="Times New Roman" w:cs="Times New Roman"/>
-          <w:sz w:val="26"/>
-          <w:szCs w:val="26"/>
-        </w:rPr>
-        <w:t>Select select distinct dblp_author_pub_ref.author</w:t>
-      </w:r>
-    </w:p>
-    <w:p>
-      <w:pPr>
-        <w:spacing w:line="360" w:lineRule="auto"/>
-        <w:rPr>
-          <w:rFonts w:ascii="Times New Roman" w:hAnsi="Times New Roman" w:cs="Times New Roman"/>
-          <w:sz w:val="26"/>
-          <w:szCs w:val="26"/>
-        </w:rPr>
-      </w:pPr>
-      <w:r>
-        <w:rPr>
-          <w:rFonts w:ascii="Times New Roman" w:hAnsi="Times New Roman" w:cs="Times New Roman"/>
-          <w:sz w:val="26"/>
-          <w:szCs w:val="26"/>
-        </w:rPr>
-        <w:t>From dblp_pub_new, dblp_author_pub_ref</w:t>
-      </w:r>
-    </w:p>
-    <w:p>
-      <w:pPr>
-        <w:spacing w:line="360" w:lineRule="auto"/>
-        <w:rPr>
-          <w:rFonts w:ascii="Times New Roman" w:hAnsi="Times New Roman" w:cs="Times New Roman"/>
-          <w:sz w:val="26"/>
-          <w:szCs w:val="26"/>
-        </w:rPr>
-      </w:pPr>
-      <w:r>
-        <w:rPr>
-          <w:rFonts w:ascii="Times New Roman" w:hAnsi="Times New Roman" w:cs="Times New Roman"/>
-          <w:sz w:val="26"/>
-          <w:szCs w:val="26"/>
-        </w:rPr>
-        <w:t xml:space="preserve">Where publication.title = “Active Database Systems” </w:t>
-      </w:r>
-    </w:p>
-    <w:p>
-      <w:pPr>
-        <w:rPr>
-          <w:rFonts w:ascii="Times New Roman" w:hAnsi="Times New Roman" w:cs="Times New Roman"/>
-          <w:sz w:val="26"/>
-          <w:szCs w:val="26"/>
-          <w:lang w:val="vi-VN"/>
-        </w:rPr>
-      </w:pPr>
-      <w:r>
-        <w:rPr>
-          <w:rFonts w:ascii="Times New Roman" w:hAnsi="Times New Roman" w:cs="Times New Roman"/>
-          <w:sz w:val="26"/>
-          <w:szCs w:val="26"/>
-          <w:lang w:val="vi-VN"/>
-        </w:rPr>
         <w:t>a</w:t>
       </w:r>
       <w:r>
@@ -27543,7 +27612,6 @@
           <w:sz w:val="26"/>
           <w:szCs w:val="26"/>
         </w:rPr>
-        <w:lastRenderedPageBreak/>
         <w:drawing>
           <wp:inline distT="0" distB="0" distL="0" distR="0">
             <wp:extent cx="5076618" cy="4917057"/>
@@ -27635,6 +27703,7 @@
           <w:szCs w:val="26"/>
           <w:lang w:val="vi-VN"/>
         </w:rPr>
+        <w:lastRenderedPageBreak/>
         <w:t>Tìm kiếm theo từ khóa: Người dùng nhập vào các từ khóa để tìm kiếm. Từ khóa có thể là tên bài báo, tên nhà xuất bản và nguồn của bài báo. Kết quả trả về là các bài báo có thuộc tính chứa từ khóa mà người dùng đã nhập.</w:t>
       </w:r>
       <w:bookmarkEnd w:id="40"/>
@@ -27843,7 +27912,6 @@
                 <w:sz w:val="26"/>
                 <w:szCs w:val="26"/>
               </w:rPr>
-              <w:lastRenderedPageBreak/>
               <w:t>từ khóa</w:t>
             </w:r>
           </w:p>
@@ -27868,7 +27936,6 @@
                 <w:sz w:val="26"/>
                 <w:szCs w:val="26"/>
               </w:rPr>
-              <w:lastRenderedPageBreak/>
               <w:t xml:space="preserve">Từ khóa là tên tiêu đề bài báo </w:t>
             </w:r>
           </w:p>
@@ -27883,16 +27950,7 @@
                 <w:sz w:val="26"/>
                 <w:szCs w:val="26"/>
               </w:rPr>
-              <w:t xml:space="preserve">(hoặc tên nguồn hoặc tên nhà xuất </w:t>
-            </w:r>
-            <w:r>
-              <w:rPr>
-                <w:rFonts w:ascii="Times New Roman" w:hAnsi="Times New Roman"/>
-                <w:sz w:val="26"/>
-                <w:szCs w:val="26"/>
-              </w:rPr>
-              <w:lastRenderedPageBreak/>
-              <w:t>bản)</w:t>
+              <w:t>(hoặc tên nguồn hoặc tên nhà xuất bản)</w:t>
             </w:r>
           </w:p>
         </w:tc>
@@ -27916,17 +27974,7 @@
                 <w:sz w:val="26"/>
                 <w:szCs w:val="26"/>
               </w:rPr>
-              <w:lastRenderedPageBreak/>
-              <w:t xml:space="preserve">Danh sách các bài báo liên quan có tiêu đề (tên nguồn, tên </w:t>
-            </w:r>
-            <w:r>
-              <w:rPr>
-                <w:rFonts w:ascii="Times New Roman" w:hAnsi="Times New Roman"/>
-                <w:sz w:val="26"/>
-                <w:szCs w:val="26"/>
-              </w:rPr>
-              <w:lastRenderedPageBreak/>
-              <w:t>nhà xuất bản) chứa từ khóa.</w:t>
+              <w:t>Danh sách các bài báo liên quan có tiêu đề (tên nguồn, tên nhà xuất bản) chứa từ khóa.</w:t>
             </w:r>
           </w:p>
         </w:tc>
@@ -27953,7 +28001,6 @@
                 <w:sz w:val="26"/>
                 <w:szCs w:val="26"/>
               </w:rPr>
-              <w:lastRenderedPageBreak/>
               <w:t xml:space="preserve">Tìm kiếm theo tên </w:t>
             </w:r>
           </w:p>
@@ -28352,6 +28399,7 @@
           <w:sz w:val="26"/>
           <w:szCs w:val="26"/>
         </w:rPr>
+        <w:lastRenderedPageBreak/>
         <w:t>Chức năng tìm kiếm theo tên tác giả: Nhập vào tên tác giả, chươn trình trả về các tác giả có tên tương tự. Khi chọn vào một tác giả sẽ hiển thị các bài báo mà tác giả đó đã viết (nhóm theo từng năm).</w:t>
       </w:r>
     </w:p>
@@ -28507,7 +28555,6 @@
           <w:sz w:val="26"/>
           <w:szCs w:val="26"/>
         </w:rPr>
-        <w:lastRenderedPageBreak/>
         <w:t>-</w:t>
       </w:r>
       <w:r>
@@ -29165,6 +29212,7 @@
           <w:szCs w:val="26"/>
           <w:lang w:val="vi-VN"/>
         </w:rPr>
+        <w:lastRenderedPageBreak/>
         <w:t>Database: MySQL</w:t>
       </w:r>
     </w:p>
@@ -29503,7 +29551,6 @@
           <w:szCs w:val="26"/>
           <w:lang w:val="vi-VN"/>
         </w:rPr>
-        <w:lastRenderedPageBreak/>
         <w:t>uit.qadbpss.model:</w:t>
       </w:r>
       <w:r>
@@ -29812,6 +29859,7 @@
           <w:sz w:val="36"/>
           <w:szCs w:val="36"/>
         </w:rPr>
+        <w:lastRenderedPageBreak/>
         <w:drawing>
           <wp:inline distT="0" distB="0" distL="0" distR="0">
             <wp:extent cx="5770880" cy="5296535"/>
@@ -29880,7 +29928,6 @@
           <w:sz w:val="26"/>
           <w:szCs w:val="26"/>
         </w:rPr>
-        <w:lastRenderedPageBreak/>
         <w:t>Table Publication (dblp_pub_new)</w:t>
       </w:r>
     </w:p>
@@ -30519,7 +30566,16 @@
                 <w:sz w:val="26"/>
                 <w:szCs w:val="26"/>
               </w:rPr>
-              <w:t>Series của bài báo ( chỉ dành cho kiểu book và proceedings</w:t>
+              <w:t xml:space="preserve">Series của bài báo ( chỉ dành cho kiểu book và </w:t>
+            </w:r>
+            <w:r>
+              <w:rPr>
+                <w:rFonts w:ascii="Times New Roman" w:hAnsi="Times New Roman"/>
+                <w:sz w:val="26"/>
+                <w:szCs w:val="26"/>
+              </w:rPr>
+              <w:lastRenderedPageBreak/>
+              <w:t>proceedings</w:t>
             </w:r>
           </w:p>
         </w:tc>
@@ -30551,6 +30607,7 @@
                 <w:sz w:val="26"/>
                 <w:szCs w:val="26"/>
               </w:rPr>
+              <w:lastRenderedPageBreak/>
               <w:t>year</w:t>
             </w:r>
           </w:p>
@@ -32002,7 +32059,6 @@
                 <w:sz w:val="26"/>
                 <w:szCs w:val="26"/>
               </w:rPr>
-              <w:lastRenderedPageBreak/>
               <w:t>pub_id</w:t>
             </w:r>
           </w:p>
@@ -32958,6 +33014,7 @@
           <w:sz w:val="26"/>
           <w:szCs w:val="26"/>
         </w:rPr>
+        <w:lastRenderedPageBreak/>
         <w:drawing>
           <wp:inline distT="0" distB="0" distL="0" distR="0">
             <wp:extent cx="5727700" cy="3709670"/>
@@ -33182,6 +33239,7 @@
           <w:szCs w:val="26"/>
           <w:lang w:val="vi-VN"/>
         </w:rPr>
+        <w:lastRenderedPageBreak/>
         <w:t>CHƯƠNG 4: KẾT LUẬN</w:t>
       </w:r>
       <w:bookmarkEnd w:id="48"/>
@@ -33499,6 +33557,7 @@
           <w:szCs w:val="26"/>
           <w:lang w:val="vi-VN"/>
         </w:rPr>
+        <w:lastRenderedPageBreak/>
         <w:t xml:space="preserve"> Cao Duy Trường (2008),  “ Dịch câu truy vấn có cấu trúc sang đồ thị ý niệm: cách tiếp cận ít phụ thuộc vào cú pháp”.</w:t>
       </w:r>
     </w:p>
@@ -34034,6 +34093,7 @@
           <w:sz w:val="26"/>
           <w:szCs w:val="26"/>
         </w:rPr>
+        <w:lastRenderedPageBreak/>
         <w:t>Ontology</w:t>
       </w:r>
     </w:p>
@@ -34593,7 +34653,7 @@
             <w:rPr>
               <w:noProof/>
             </w:rPr>
-            <w:t>39</w:t>
+            <w:t>56</w:t>
           </w:r>
         </w:fldSimple>
       </w:p>

</xml_diff>